<commit_message>
updated, preparing for proofs
</commit_message>
<xml_diff>
--- a/docs/manuscript.docx
+++ b/docs/manuscript.docx
@@ -81,7 +81,7 @@
         <w:pStyle w:val="Date"/>
       </w:pPr>
       <w:r>
-        <w:t xml:space="preserve">10</w:t>
+        <w:t xml:space="preserve">24</w:t>
       </w:r>
       <w:r>
         <w:t xml:space="preserve"> </w:t>
@@ -188,7 +188,7 @@
         <w:t xml:space="preserve"> </w:t>
       </w:r>
       <w:r>
-        <w:t xml:space="preserve">(1–3)</w:t>
+        <w:t xml:space="preserve">[1–3]</w:t>
       </w:r>
       <w:r>
         <w:t xml:space="preserve">. In response to this, the use of genetic associations to instrument traits has emerged as a technique for improving the reliability of causal inference in observational data, and with the coincident rise in genome-wide association studies it is now a prominent tool that is applied in several different guises</w:t>
@@ -197,7 +197,7 @@
         <w:t xml:space="preserve"> </w:t>
       </w:r>
       <w:r>
-        <w:t xml:space="preserve">(3–6)</w:t>
+        <w:t xml:space="preserve">[3–6]</w:t>
       </w:r>
       <w:r>
         <w:t xml:space="preserve">. However, shifting from observational associations to instrumentation does require more (often untestable) assumptions, and potential pitfalls remain. One that is often neglected is the influence of non-differential measurement error on the reliability of causal inference.</w:t>
@@ -214,7 +214,7 @@
         <w:t xml:space="preserve"> </w:t>
       </w:r>
       <w:r>
-        <w:t xml:space="preserve">(7,8)</w:t>
+        <w:t xml:space="preserve">[7,8]</w:t>
       </w:r>
       <w:r>
         <w:t xml:space="preserve">. Array technology is now commonly used to obtain high throughput phenotyping at low cost, but comes with the problem of having imperfect resolution, for instance methylation levels as measured by the Illumina450k chip are prone to have some amount of noise around the true value due to imperfect sensitivity</w:t>
@@ -223,7 +223,7 @@
         <w:t xml:space="preserve"> </w:t>
       </w:r>
       <w:r>
-        <w:t xml:space="preserve">(9,10)</w:t>
+        <w:t xml:space="preserve">[9,10]</w:t>
       </w:r>
       <w:r>
         <w:t xml:space="preserve">. Relatedly, if the measurement of biological interest is the methylation level in a T cell, then measurement error of this value can be introduced by using methylation levels from whole blood samples because the measured value will be an assay of many cell types</w:t>
@@ -232,7 +232,7 @@
         <w:t xml:space="preserve"> </w:t>
       </w:r>
       <w:r>
-        <w:t xml:space="preserve">(11)</w:t>
+        <w:t xml:space="preserve">[11]</w:t>
       </w:r>
       <w:r>
         <w:t xml:space="preserve">.</w:t>
@@ -249,7 +249,7 @@
         <w:t xml:space="preserve"> </w:t>
       </w:r>
       <w:r>
-        <w:t xml:space="preserve">(12)</w:t>
+        <w:t xml:space="preserve">[12]</w:t>
       </w:r>
       <w:r>
         <w:t xml:space="preserve">, leading to the problem that phenotypes may be imprecisely defined. A similar problem of biological misspecification is unavoidable in disease diagnosis, and measuring behaviour such as smoking or diet is notoriously difficult to do accurately. Measurement error can also be introduced after the data have been collected, for example the transformation of non-normal data for the purpose of statistical analysis will lead to a new variable that will typically incur both changes in scale and imprecision (noise) compared to the original variable. The sources of measurement error are not limited to this list</w:t>
@@ -258,7 +258,7 @@
         <w:t xml:space="preserve"> </w:t>
       </w:r>
       <w:r>
-        <w:t xml:space="preserve">(8)</w:t>
+        <w:t xml:space="preserve">[8]</w:t>
       </w:r>
       <w:r>
         <w:t xml:space="preserve">, and its impact has been explored in the epidemiological literature extensively</w:t>
@@ -267,7 +267,7 @@
         <w:t xml:space="preserve"> </w:t>
       </w:r>
       <w:r>
-        <w:t xml:space="preserve">(13,14)</w:t>
+        <w:t xml:space="preserve">[13,14]</w:t>
       </w:r>
       <w:r>
         <w:t xml:space="preserve">. Given the near-ubiquitous presence of measurement error in phenomic data it is vital to understand its impact on the tools we use for causal inference.</w:t>
@@ -284,7 +284,7 @@
         <w:t xml:space="preserve"> </w:t>
       </w:r>
       <w:r>
-        <w:t xml:space="preserve">(15,16)</w:t>
+        <w:t xml:space="preserve">[15,16]</w:t>
       </w:r>
       <w:r>
         <w:t xml:space="preserve">. Two statistical approaches to exploiting the properties of genetic instruments are widely used: mediation-based approaches and Mendelian randomisation (MR).</w:t>
@@ -301,7 +301,7 @@
         <w:t xml:space="preserve"> </w:t>
       </w:r>
       <w:r>
-        <w:t xml:space="preserve">(17)</w:t>
+        <w:t xml:space="preserve">[17]</w:t>
       </w:r>
       <w:r>
         <w:t xml:space="preserve">, the regression-based causal inference test (CIT)</w:t>
@@ -310,7 +310,7 @@
         <w:t xml:space="preserve"> </w:t>
       </w:r>
       <w:r>
-        <w:t xml:space="preserve">(4,18)</w:t>
+        <w:t xml:space="preserve">[4,18]</w:t>
       </w:r>
       <w:r>
         <w:t xml:space="preserve">, a structural equation modelling (SEM) implementation in the NEO software</w:t>
@@ -319,7 +319,7 @@
         <w:t xml:space="preserve"> </w:t>
       </w:r>
       <w:r>
-        <w:t xml:space="preserve">(5)</w:t>
+        <w:t xml:space="preserve">[5]</w:t>
       </w:r>
       <w:r>
         <w:t xml:space="preserve">, and various other methods including Bayesian approaches</w:t>
@@ -328,7 +328,7 @@
         <w:t xml:space="preserve"> </w:t>
       </w:r>
       <w:r>
-        <w:t xml:space="preserve">(6)</w:t>
+        <w:t xml:space="preserve">[6]</w:t>
       </w:r>
       <w:r>
         <w:t xml:space="preserve">. They have been employed by a number of recent publications that make causal inferences in large scale ‘omics datasets</w:t>
@@ -337,7 +337,7 @@
         <w:t xml:space="preserve"> </w:t>
       </w:r>
       <w:r>
-        <w:t xml:space="preserve">(6,19–23)</w:t>
+        <w:t xml:space="preserve">[6,19–23]</w:t>
       </w:r>
       <w:r>
         <w:t xml:space="preserve">.</w:t>
@@ -354,7 +354,7 @@
         <w:t xml:space="preserve"> </w:t>
       </w:r>
       <w:r>
-        <w:t xml:space="preserve">(24,25)</w:t>
+        <w:t xml:space="preserve">[24,25]</w:t>
       </w:r>
       <w:r>
         <w:t xml:space="preserve"> </w:t>
@@ -366,7 +366,7 @@
         <w:t xml:space="preserve"> </w:t>
       </w:r>
       <w:r>
-        <w:t xml:space="preserve">(26)</w:t>
+        <w:t xml:space="preserve">[26]</w:t>
       </w:r>
       <w:r>
         <w:t xml:space="preserve">. Additionally, if valid genetic instruments are known for both traits of interest then MR can be performed in both directions (bi-directional MR), testing the influence of one trait on the other and vice versa, to infer the causal direction between the two phenotypes</w:t>
@@ -375,7 +375,7 @@
         <w:t xml:space="preserve"> </w:t>
       </w:r>
       <w:r>
-        <w:t xml:space="preserve">(27,28)</w:t>
+        <w:t xml:space="preserve">[27,28]</w:t>
       </w:r>
       <w:r>
         <w:t xml:space="preserve">.</w:t>
@@ -400,7 +400,7 @@
         <w:t xml:space="preserve"> </w:t>
       </w:r>
       <w:r>
-        <w:t xml:space="preserve">(29)</w:t>
+        <w:t xml:space="preserve">[29]</w:t>
       </w:r>
       <w:r>
         <w:t xml:space="preserve">. If multiple instruments are available for an hypothesised exposure, which is increasingly typical for complex traits that are analysed in large GWAS consortia, then techniques can be applied to mitigate these issues</w:t>
@@ -409,7 +409,7 @@
         <w:t xml:space="preserve"> </w:t>
       </w:r>
       <w:r>
-        <w:t xml:space="preserve">(16)</w:t>
+        <w:t xml:space="preserve">[16]</w:t>
       </w:r>
       <w:r>
         <w:t xml:space="preserve">. But these techniques cannot always be applied in the case of determining causal directions between 'omic measures where typically only one cis-acting SNP is known. For example if a DNA methylation probe is associated with expression of an adjacent gene, then is a cis-acting SNP an instrument for the DNA methylation level, or the gene expression level (Figure 1)?</w:t>
@@ -426,7 +426,7 @@
         <w:t xml:space="preserve"> </w:t>
       </w:r>
       <w:r>
-        <w:t xml:space="preserve">(30)</w:t>
+        <w:t xml:space="preserve">[30]</w:t>
       </w:r>
       <w:r>
         <w:t xml:space="preserve">. This has the crucial advantage of improving statistical power by allowing analysis in much larger sample sizes, and dramatically expands the breadth of possible phenotypic relationships that can be evaluated</w:t>
@@ -435,7 +435,7 @@
         <w:t xml:space="preserve"> </w:t>
       </w:r>
       <w:r>
-        <w:t xml:space="preserve">(26)</w:t>
+        <w:t xml:space="preserve">[26]</w:t>
       </w:r>
       <w:r>
         <w:t xml:space="preserve">. Second, the mediation-based approach of adjusting the outcome for the exposure to nullify the association between the SNP and the outcome is affected by unmeasured confounding of the exposure and outcome. This is because adjusting the outcome by the exposure induces a collider effect between the SNP and outcome</w:t>
@@ -444,7 +444,7 @@
         <w:t xml:space="preserve"> </w:t>
       </w:r>
       <w:r>
-        <w:t xml:space="preserve">(31)</w:t>
+        <w:t xml:space="preserve">[31]</w:t>
       </w:r>
       <w:r>
         <w:t xml:space="preserve">, and in order to fully abrogate this association one must also adjust for all (hidden or otherwise) confounders. MR does not suffer from this problem because it does not test for association through adjustment. Third, when MR assumptions are satisfied the method is robust to there being measurement error in the exposure variable</w:t>
@@ -453,7 +453,7 @@
         <w:t xml:space="preserve"> </w:t>
       </w:r>
       <w:r>
-        <w:t xml:space="preserve">(32)</w:t>
+        <w:t xml:space="preserve">[32]</w:t>
       </w:r>
       <w:r>
         <w:t xml:space="preserve">. Indeed instrumental variable (IV) analysis was in part initially introduced as a correction for measurement error in the exposure</w:t>
@@ -462,7 +462,7 @@
         <w:t xml:space="preserve"> </w:t>
       </w:r>
       <w:r>
-        <w:t xml:space="preserve">(33)</w:t>
+        <w:t xml:space="preserve">[33]</w:t>
       </w:r>
       <w:r>
         <w:t xml:space="preserve">, whereas it has been noted that both classic mediation-based analyses</w:t>
@@ -471,7 +471,7 @@
         <w:t xml:space="preserve"> </w:t>
       </w:r>
       <w:r>
-        <w:t xml:space="preserve">(13,14,34,35)</w:t>
+        <w:t xml:space="preserve">[13,14,34,35]</w:t>
       </w:r>
       <w:r>
         <w:t xml:space="preserve"> </w:t>
@@ -483,7 +483,7 @@
         <w:t xml:space="preserve"> </w:t>
       </w:r>
       <w:r>
-        <w:t xml:space="preserve">(36,37)</w:t>
+        <w:t xml:space="preserve">[36,37]</w:t>
       </w:r>
       <w:r>
         <w:t xml:space="preserve"> </w:t>
@@ -503,7 +503,7 @@
         <w:t xml:space="preserve"> </w:t>
       </w:r>
       <w:r>
-        <w:t xml:space="preserve">(38)</w:t>
+        <w:t xml:space="preserve">[38]</w:t>
       </w:r>
       <w:r>
         <w:t xml:space="preserve">.</w:t>
@@ -1319,7 +1319,7 @@
         <w:t xml:space="preserve"> </w:t>
       </w:r>
       <w:r>
-        <w:t xml:space="preserve">(32)</w:t>
+        <w:t xml:space="preserve">[32]</w:t>
       </w:r>
       <w:r>
         <w:t xml:space="preserve"> </w:t>
@@ -1542,7 +1542,7 @@
         <w:t xml:space="preserve"> </w:t>
       </w:r>
       <w:r>
-        <w:t xml:space="preserve">(3,13,32)</w:t>
+        <w:t xml:space="preserve">[3,13,32]</w:t>
       </w:r>
       <w:r>
         <w:t xml:space="preserve">. We also assume that measurement error in the exposure and the outcome are uncorrelated.</w:t>
@@ -1579,7 +1579,7 @@
         <w:t xml:space="preserve"> </w:t>
       </w:r>
       <w:r>
-        <w:t xml:space="preserve">(4)</w:t>
+        <w:t xml:space="preserve">[4]</w:t>
       </w:r>
       <w:r>
         <w:t xml:space="preserve"> </w:t>
@@ -1600,7 +1600,7 @@
         <w:t xml:space="preserve"> </w:t>
       </w:r>
       <w:r>
-        <w:t xml:space="preserve">(18)</w:t>
+        <w:t xml:space="preserve">[18]</w:t>
       </w:r>
       <w:r>
         <w:t xml:space="preserve">. The methodology of the CIT is as follows. Assume an exposure</w:t>
@@ -2375,7 +2375,7 @@
         <w:t xml:space="preserve"> </w:t>
       </w:r>
       <w:r>
-        <w:t xml:space="preserve">(4)</w:t>
+        <w:t xml:space="preserve">[4]</w:t>
       </w:r>
       <w:r>
         <w:t xml:space="preserve">). We note here that this approach is liable to fail, even when there is a true causal relationship, when confounders of the exposure and outcome are present, as these will induce collider bias.</w:t>
@@ -3030,7 +3030,7 @@
         <w:t xml:space="preserve"> </w:t>
       </w:r>
       <w:r>
-        <w:t xml:space="preserve">then there is potentially confounding (Supplementary figure 1) and no call is made.</w:t>
+        <w:t xml:space="preserve">then there is potentially confounding (S1 fig) and no call is made.</w:t>
       </w:r>
     </w:p>
     <w:p>
@@ -3064,7 +3064,7 @@
         <w:t xml:space="preserve"> </w:t>
       </w:r>
       <w:r>
-        <w:t xml:space="preserve">(39)</w:t>
+        <w:t xml:space="preserve">[39]</w:t>
       </w:r>
       <w:r>
         <w:t xml:space="preserve">.</w:t>
@@ -3190,7 +3190,7 @@
         <w:t xml:space="preserve"> </w:t>
       </w:r>
       <w:r>
-        <w:t xml:space="preserve">(40)</w:t>
+        <w:t xml:space="preserve">[40]</w:t>
       </w:r>
       <w:r>
         <w:t xml:space="preserve">. Note that the value of</w:t>
@@ -3395,7 +3395,7 @@
         <w:t xml:space="preserve"> </w:t>
       </w:r>
       <w:r>
-        <w:t xml:space="preserve">(Supplementary text 2), formalised by testing for a difference in the correlations</w:t>
+        <w:t xml:space="preserve">(S2 Text), formalised by testing for a difference in the correlations</w:t>
       </w:r>
       <w:r>
         <w:t xml:space="preserve"> </w:t>
@@ -3453,7 +3453,7 @@
         <w:t xml:space="preserve"> </w:t>
       </w:r>
       <w:r>
-        <w:t xml:space="preserve">(41)</w:t>
+        <w:t xml:space="preserve">[41]</w:t>
       </w:r>
       <w:r>
         <w:t xml:space="preserve">. It is calculated as</w:t>
@@ -4681,7 +4681,7 @@
         <w:t xml:space="preserve"> </w:t>
       </w:r>
       <w:r>
-        <w:t xml:space="preserve">(26,30)</w:t>
+        <w:t xml:space="preserve">[26,30]</w:t>
       </w:r>
       <w:r>
         <w:t xml:space="preserve">). Here the Steiger test of two independent correlations can be applied where.</w:t>
@@ -4853,7 +4853,7 @@
         <w:t xml:space="preserve"> </w:t>
       </w:r>
       <w:r>
-        <w:t xml:space="preserve">(42)</w:t>
+        <w:t xml:space="preserve">[42]</w:t>
       </w:r>
       <w:r>
         <w:t xml:space="preserve">.</w:t>
@@ -4864,7 +4864,7 @@
         <w:pStyle w:val="BodyText"/>
       </w:pPr>
       <w:r>
-        <w:t xml:space="preserve">The Steiger test assumes that there is a causal relationship between the two variables, and that the SNP is a valid instrument for one of them. However it is liable to give incorrect causal directions under some other circumstances. First, some levels of horizontal pleiotropy, where the SNP influences the outcome through some pathway other than the exposure, could induce problems because this is a means by which the instrument is invalid. Second, some differential values of measurement error between the exposure and the outcome could induce incorrect causal directions, and this is explored in Supplementary text 2. Third, some levels of unmeasured confounding between the exposure and the outcome could induce the wrong causal direction, and this is explored in Supplementary text 3.</w:t>
+        <w:t xml:space="preserve">The Steiger test assumes that there is a causal relationship between the two variables, and that the SNP is a valid instrument for one of them. However it is liable to give incorrect causal directions under some other circumstances. First, some levels of horizontal pleiotropy, where the SNP influences the outcome through some pathway other than the exposure, could induce problems because this is a means by which the instrument is invalid. Second, some differential values of measurement error between the exposure and the outcome could lead to incorrect inference of the causal direction (S2 Text). Third, some levels of unmeasured confounding between the exposure and the outcome could lead to inference of the wrong causal direction (S3 Text).</w:t>
       </w:r>
     </w:p>
     <w:p>
@@ -5194,7 +5194,7 @@
         <w:pStyle w:val="BodyText"/>
       </w:pPr>
       <w:r>
-        <w:t xml:space="preserve">As we show in Supplementary text 2 it is possible to infer the bounds of measurement error on</w:t>
+        <w:t xml:space="preserve">As we show in S2 Text it is possible to infer the bounds of measurement error on</w:t>
       </w:r>
       <w:r>
         <w:t xml:space="preserve"> </w:t>
@@ -5563,7 +5563,7 @@
         <w:t xml:space="preserve"> </w:t>
       </w:r>
       <w:r>
-        <w:t xml:space="preserve">indicates that the inferred causal direction is highly sensitive to measurement error, because equal weight of the measurement error parameter space supporting both directions of causality. In general, the</w:t>
+        <w:t xml:space="preserve">indicates that the inferred causal direction is highly sensitive to measurement error, because equal weight of the measurement error parameter space supports each direction of causality. In general, the</w:t>
       </w:r>
       <w:r>
         <w:t xml:space="preserve"> </w:t>
@@ -5591,7 +5591,7 @@
         <w:t xml:space="preserve"> </w:t>
       </w:r>
       <w:r>
-        <w:t xml:space="preserve">times more likely to be the empirical result than the opposite direction. Full details are provided in Supplementary text 2.</w:t>
+        <w:t xml:space="preserve">times more likely to be the empirical result than the opposite direction (S2 Text).</w:t>
       </w:r>
     </w:p>
     <w:p>
@@ -6317,7 +6317,7 @@
         </m:r>
       </m:oMath>
       <w:r>
-        <w:t xml:space="preserve">. Note that following the first section of the Results we no longer include the bias terms for simplicity. We have formulated the the non-causal model as:</w:t>
+        <w:t xml:space="preserve">. Note that following the first section of the Results we no longer include the bias terms for simplicity. We have formulated the non-causal model as:</w:t>
       </w:r>
     </w:p>
     <w:p>
@@ -6829,41 +6829,6 @@
         </m:r>
       </m:oMath>
       <w:r>
-        <w:t xml:space="preserve"> </w:t>
-      </w:r>
-      <w:r>
-        <w:t xml:space="preserve">and</w:t>
-      </w:r>
-      <w:r>
-        <w:t xml:space="preserve"> </w:t>
-      </w:r>
-      <m:oMath>
-        <m:r>
-          <m:t>c</m:t>
-        </m:r>
-        <m:r>
-          <m:t>o</m:t>
-        </m:r>
-        <m:r>
-          <m:t>r</m:t>
-        </m:r>
-        <m:r>
-          <m:t>(</m:t>
-        </m:r>
-        <m:r>
-          <m:t>g</m:t>
-        </m:r>
-        <m:r>
-          <m:t>,</m:t>
-        </m:r>
-        <m:r>
-          <m:t>u</m:t>
-        </m:r>
-        <m:r>
-          <m:t>)</m:t>
-        </m:r>
-      </m:oMath>
-      <w:r>
         <w:t xml:space="preserve">.</w:t>
       </w:r>
     </w:p>
@@ -6888,19 +6853,19 @@
         <w:t xml:space="preserve"> </w:t>
       </w:r>
       <w:r>
-        <w:t xml:space="preserve">(30)</w:t>
-      </w:r>
-      <w:r>
-        <w:t xml:space="preserve"> </w:t>
-      </w:r>
-      <w:r>
-        <w:t xml:space="preserve">was performed using the summary statistics for genetic influences on gene expression and DNA methylation. To do this we obtained a list of 458 gene expression - DNA methylation associations as reported in Shakhbazov et al</w:t>
-      </w:r>
-      <w:r>
-        <w:t xml:space="preserve"> </w:t>
-      </w:r>
-      <w:r>
-        <w:t xml:space="preserve">(43)</w:t>
+        <w:t xml:space="preserve">[30]</w:t>
+      </w:r>
+      <w:r>
+        <w:t xml:space="preserve"> </w:t>
+      </w:r>
+      <w:r>
+        <w:t xml:space="preserve">was performed using summary statistics for genetic influences on gene expression and DNA methylation. To do this we obtained a list of 458 gene expression - DNA methylation associations as reported in Shakhbazov et al</w:t>
+      </w:r>
+      <w:r>
+        <w:t xml:space="preserve"> </w:t>
+      </w:r>
+      <w:r>
+        <w:t xml:space="preserve">[43]</w:t>
       </w:r>
       <w:r>
         <w:t xml:space="preserve">. These were filtered to be located on the same chromosome, have robust correlations after correcting for multiple testing, and to share a SNP that had a robust cis-acting effect on both the DNA methylation probe and the gene expression probe. Because only summary statistics were available (effect, standard error, effect allele, sample size, p-values) for the instrumental SNP on the methylation and gene expression levels, the Steiger test of two independent correlations was used to infer the direction of causality for each of the associations. The Wald ratio test was then used to estimate the causal effect size for the estimated direction for each association.</w:t>
@@ -6917,7 +6882,7 @@
         <w:t xml:space="preserve"> </w:t>
       </w:r>
       <w:r>
-        <w:t xml:space="preserve">(44)</w:t>
+        <w:t xml:space="preserve">[44]</w:t>
       </w:r>
       <w:r>
         <w:t xml:space="preserve"> </w:t>
@@ -6957,7 +6922,7 @@
         <w:t xml:space="preserve"> </w:t>
       </w:r>
       <w:r>
-        <w:t xml:space="preserve">(26)</w:t>
+        <w:t xml:space="preserve">[26]</w:t>
       </w:r>
       <w:r>
         <w:t xml:space="preserve">.</w:t>
@@ -7155,7 +7120,7 @@
         </m:r>
       </m:oMath>
       <w:r>
-        <w:t xml:space="preserve">, it can be shown using basic covariance properties (Supplementary text 1) that</w:t>
+        <w:t xml:space="preserve">, it can be shown using basic covariance properties (S1 Text) that</w:t>
       </w:r>
     </w:p>
     <w:p>
@@ -7961,7 +7926,7 @@
         <w:t xml:space="preserve"> </w:t>
       </w:r>
       <w:r>
-        <w:t xml:space="preserve">(27)</w:t>
+        <w:t xml:space="preserve">[27]</w:t>
       </w:r>
       <w:r>
         <w:t xml:space="preserve">, this requires knowledge of a valid instrument for each trait, and we were motivated to develop the MR Steiger method that could operate on summary data to orient the direction of causality using the same conditions as the CIT, where the underlying biology of a single SNP is not fully understood. We go on to explore the scenarios in which the method is likely to return the correct or incorrect causal directions.</w:t>
@@ -7972,7 +7937,7 @@
         <w:pStyle w:val="BodyText"/>
       </w:pPr>
       <w:r>
-        <w:t xml:space="preserve">We performed simulations to compare the power and type 1 error rates of MR and CIT in detecting a causal association between simulated variables under different levels of imprecision simulated in the exposure. Comparing the performance of methods with different sets of assumptions can be difficult, but a basic comparison is shown in Figure 3. We observe that the CIT is more conservative under the null model of no association owing to the omnibus test statistic comprising several statistical tests. The FDR using a p-value threshold of 0.05 appears to be close to 0, whereas for the MR Steiger method the FDR is around 0.05. Using the same p-value thresholds to declare significance in the non-null simulations, the general trend appears to be that the CIT power reduces as measurement error in the exposure increases more steeply than that of the MR Steiger method.</w:t>
+        <w:t xml:space="preserve">We performed simulations to compare the power and type 1 error rates of MR and CIT in detecting a causal association between simulated variables under different levels of imprecision simulated in the exposure. Comparing the performance of methods with different sets of assumptions can be difficult, but a basic comparison is shown in Figure 3. We observe that the CIT is more conservative under the null model of no association owing to the omnibus test statistic comprising several statistical tests. The FDR using a p-value threshold of 0.05 appears to be close to zero, whereas for the MR Steiger method the FDR is around 0.05. Using the same p-value thresholds to declare significance in the non-null simulations, the general trend appears to be that the CIT power reduces as measurement error in the exposure increases more steeply than that of the MR Steiger method.</w:t>
       </w:r>
     </w:p>
     <w:p>
@@ -7980,7 +7945,7 @@
         <w:pStyle w:val="BodyText"/>
       </w:pPr>
       <w:r>
-        <w:t xml:space="preserve">For a particular association, it is of interest to identify the range of possible measurement error values for which the method will give results that agree or disagree with the empirically inferred causal direction (Figure 4a, Supplementary text 2). This metric can be used to evaluate the reliability of MR Steiger test.</w:t>
+        <w:t xml:space="preserve">For a particular association, it is of interest to identify the range of possible measurement error values for which the method will give results that agree or disagree with the empirically inferred causal direction (Figure 4a, S2 Text). This metric can be used to evaluate the reliability of MR Steiger test.</w:t>
       </w:r>
     </w:p>
     <w:p>
@@ -8080,7 +8045,7 @@
         <w:t xml:space="preserve"> </w:t>
       </w:r>
       <w:r>
-        <w:t xml:space="preserve">(Supplementary text 2) determines the range of parameters around which the MR Steiger test is liable to provide the wrong direction of causality (</w:t>
+        <w:t xml:space="preserve">(S2 Text) determines the range of parameters around which the MR Steiger test is liable to provide the wrong direction of causality (</w:t>
       </w:r>
       <w:r>
         <w:rPr>
@@ -8184,7 +8149,7 @@
         <w:pStyle w:val="BodyText"/>
       </w:pPr>
       <w:r>
-        <w:t xml:space="preserve">Unmeasured confounding between the exposure and outcome can also give rise to problems with the MR Steiger approach (Supplementary text 3). The relationship between unmeasured confounding and causal orientation is complex across the parameter space of possible confounding values (Supplementary figure 2). Based on the range of parameter values that we explored, when the magnitude of the observational variance explained between the exposure and the outcome is below 0.2 the MR Steiger method is unlikely to return the incorrect causal direction due to unmeasured confounding.</w:t>
+        <w:t xml:space="preserve">Unmeasured confounding between the exposure and outcome can also give rise to problems with the MR Steiger approach (S3 Text). The relationship between unmeasured confounding and causal orientation is complex across the parameter space of possible confounding values (S2 Fig). Based on the range of parameter values that we explored, when the magnitude of the observational variance explained between the exposure and the outcome is below 0.2 the MR Steiger method is unlikely to return the incorrect causal direction due to unmeasured confounding.</w:t>
       </w:r>
     </w:p>
     <w:p>
@@ -8269,18 +8234,35 @@
         <w:t xml:space="preserve"> </w:t>
       </w:r>
       <w:r>
-        <w:t xml:space="preserve">influencing a confounder variable</w:t>
-      </w:r>
-      <w:r>
-        <w:t xml:space="preserve"> </w:t>
-      </w:r>
-      <m:oMath>
-        <m:r>
-          <m:t>u</m:t>
-        </m:r>
-      </m:oMath>
-      <w:r>
-        <w:t xml:space="preserve">.</w:t>
+        <w:t xml:space="preserve">influencing</w:t>
+      </w:r>
+      <w:r>
+        <w:t xml:space="preserve"> </w:t>
+      </w:r>
+      <m:oMath>
+        <m:r>
+          <m:t>x</m:t>
+        </m:r>
+      </m:oMath>
+      <w:r>
+        <w:t xml:space="preserve"> </w:t>
+      </w:r>
+      <w:r>
+        <w:t xml:space="preserve">and</w:t>
+      </w:r>
+      <w:r>
+        <w:t xml:space="preserve"> </w:t>
+      </w:r>
+      <m:oMath>
+        <m:r>
+          <m:t>y</m:t>
+        </m:r>
+      </m:oMath>
+      <w:r>
+        <w:t xml:space="preserve"> </w:t>
+      </w:r>
+      <w:r>
+        <w:t xml:space="preserve">independently.</w:t>
       </w:r>
     </w:p>
     <w:p>
@@ -8389,7 +8371,7 @@
         <w:t xml:space="preserve"> </w:t>
       </w:r>
       <w:r>
-        <w:t xml:space="preserve">(30)</w:t>
+        <w:t xml:space="preserve">[30]</w:t>
       </w:r>
       <w:r>
         <w:t xml:space="preserve"> </w:t>
@@ -8401,7 +8383,7 @@
         <w:t xml:space="preserve"> </w:t>
       </w:r>
       <w:r>
-        <w:t xml:space="preserve">(43)</w:t>
+        <w:t xml:space="preserve">[43]</w:t>
       </w:r>
       <w:r>
         <w:t xml:space="preserve"> </w:t>
@@ -8421,7 +8403,7 @@
         <w:t xml:space="preserve"> </w:t>
       </w:r>
       <w:r>
-        <w:t xml:space="preserve">(45)</w:t>
+        <w:t xml:space="preserve">[45]</w:t>
       </w:r>
       <w:r>
         <w:t xml:space="preserve">.</w:t>
@@ -8448,7 +8430,7 @@
         <w:t xml:space="preserve"> </w:t>
       </w:r>
       <w:r>
-        <w:t xml:space="preserve">(46)</w:t>
+        <w:t xml:space="preserve">[46]</w:t>
       </w:r>
       <w:r>
         <w:t xml:space="preserve">. Our analysis extends this to related methods such as CIT that are used in predominantly 'omic data. These methods are indeed susceptible to the same problem as standard mediation based analysis, and specifically we show that as measurement error in the (true) exposure variable increases, CIT is likely to have reduced statistical power, and liable to infer the wrong direction of causality. We also demonstrate that, though unintuitive, increasing sample size does not resolve the issue, rather it leads to more extreme p-values for the model that predicts the wrong direction of causality.</w:t>
@@ -8490,7 +8472,7 @@
         <w:t xml:space="preserve"> </w:t>
       </w:r>
       <w:r>
-        <w:t xml:space="preserve">(47,48)</w:t>
+        <w:t xml:space="preserve">[47,48]</w:t>
       </w:r>
       <w:r>
         <w:t xml:space="preserve">, though making strong conclusions for this analysis is difficult because measurement error is likely to be study specific. We also haven't accounted for the influence of winner's curse, which can inflate estimates of the variance explained by SNPs, with higher inflation expected amongst lower powered studies. Using p-values for genetic associations from replication studies will mitigate this problem.</w:t>
@@ -8535,7 +8517,7 @@
         <w:t xml:space="preserve"> </w:t>
       </w:r>
       <w:r>
-        <w:t xml:space="preserve">(49)</w:t>
+        <w:t xml:space="preserve">[49]</w:t>
       </w:r>
       <w:r>
         <w:t xml:space="preserve">. Under certain conditions of measurement error the CIT test can distinguish these models. We also note that it is straightforward to extend the MR Steiger approach to multiple instruments, requiring only that the total variance explained by all instruments be calculated under the assumption that they are independent. Multiple instruments can indeed help to distinguish between the causal and pleiotropic models, for example by evaluating the proportionality of the SNP-exposure and SNP-outcome effects</w:t>
@@ -8544,7 +8526,7 @@
         <w:t xml:space="preserve"> </w:t>
       </w:r>
       <w:r>
-        <w:t xml:space="preserve">(16)</w:t>
+        <w:t xml:space="preserve">[16]</w:t>
       </w:r>
       <w:r>
         <w:t xml:space="preserve">. Additionally, if there is at least one instrument for each trait then bi-directional MR can offer solutions to inferring the causal direction</w:t>
@@ -8553,7 +8535,7 @@
         <w:t xml:space="preserve"> </w:t>
       </w:r>
       <w:r>
-        <w:t xml:space="preserve">(16,28,50)</w:t>
+        <w:t xml:space="preserve">[16,28,50]</w:t>
       </w:r>
       <w:r>
         <w:t xml:space="preserve">. We restricted the simulations to evaluating the causal inference between quantitative traits, but it is possible that the analysis could be extended to binary traits by using the genetic variance explained on the liability scale, taking into account the population prevalence</w:t>
@@ -8562,7 +8544,7 @@
         <w:t xml:space="preserve"> </w:t>
       </w:r>
       <w:r>
-        <w:t xml:space="preserve">(51)</w:t>
+        <w:t xml:space="preserve">[51]</w:t>
       </w:r>
       <w:r>
         <w:t xml:space="preserve">. However, our analysis goes beyond many previous explorations of measurement error by assessing the impacts of both imprecision (noise) and linear transformations of the true variable on causal inference.</w:t>
@@ -8579,7 +8561,7 @@
         <w:t xml:space="preserve"> </w:t>
       </w:r>
       <w:r>
-        <w:t xml:space="preserve">(24,25)</w:t>
+        <w:t xml:space="preserve">[24,25]</w:t>
       </w:r>
       <w:r>
         <w:t xml:space="preserve"> </w:t>
@@ -8591,7 +8573,7 @@
         <w:t xml:space="preserve"> </w:t>
       </w:r>
       <w:r>
-        <w:t xml:space="preserve">(52,53)</w:t>
+        <w:t xml:space="preserve">[52,53]</w:t>
       </w:r>
       <w:r>
         <w:t xml:space="preserve">.</w:t>
@@ -8608,7 +8590,7 @@
         <w:t xml:space="preserve"> </w:t>
       </w:r>
       <w:r>
-        <w:t xml:space="preserve">(37)</w:t>
+        <w:t xml:space="preserve">[37]</w:t>
       </w:r>
       <w:r>
         <w:t xml:space="preserve"> </w:t>
@@ -8620,7 +8602,7 @@
         <w:t xml:space="preserve"> </w:t>
       </w:r>
       <w:r>
-        <w:t xml:space="preserve">(54)</w:t>
+        <w:t xml:space="preserve">[54]</w:t>
       </w:r>
       <w:r>
         <w:t xml:space="preserve">, multivariate MR</w:t>
@@ -8629,7 +8611,7 @@
         <w:t xml:space="preserve"> </w:t>
       </w:r>
       <w:r>
-        <w:t xml:space="preserve">(53)</w:t>
+        <w:t xml:space="preserve">[53]</w:t>
       </w:r>
       <w:r>
         <w:t xml:space="preserve"> </w:t>
@@ -8641,7 +8623,7 @@
         <w:t xml:space="preserve"> </w:t>
       </w:r>
       <w:r>
-        <w:t xml:space="preserve">(55–57)</w:t>
+        <w:t xml:space="preserve">[55–57]</w:t>
       </w:r>
       <w:r>
         <w:t xml:space="preserve"> </w:t>
@@ -8670,53 +8652,6 @@
     </w:p>
     <w:p>
       <w:pPr>
-        <w:pStyle w:val="Figure"/>
-      </w:pPr>
-      <w:r>
-        <w:drawing>
-          <wp:inline>
-            <wp:extent cx="5334000" cy="4377905"/>
-            <wp:effectExtent b="0" l="0" r="0" t="0"/>
-            <wp:docPr descr="" title="" id="1" name="Picture"/>
-            <a:graphic>
-              <a:graphicData uri="http://schemas.openxmlformats.org/drawingml/2006/picture">
-                <pic:pic>
-                  <pic:nvPicPr>
-                    <pic:cNvPr descr="../images/dag-01.png" id="0" name="Picture"/>
-                    <pic:cNvPicPr>
-                      <a:picLocks noChangeArrowheads="1" noChangeAspect="1"/>
-                    </pic:cNvPicPr>
-                  </pic:nvPicPr>
-                  <pic:blipFill>
-                    <a:blip r:embed="rId41"/>
-                    <a:stretch>
-                      <a:fillRect/>
-                    </a:stretch>
-                  </pic:blipFill>
-                  <pic:spPr bwMode="auto">
-                    <a:xfrm>
-                      <a:off x="0" y="0"/>
-                      <a:ext cx="5334000" cy="4377905"/>
-                    </a:xfrm>
-                    <a:prstGeom prst="rect">
-                      <a:avLst/>
-                    </a:prstGeom>
-                    <a:noFill/>
-                    <a:ln w="9525">
-                      <a:noFill/>
-                      <a:headEnd/>
-                      <a:tailEnd/>
-                    </a:ln>
-                  </pic:spPr>
-                </pic:pic>
-              </a:graphicData>
-            </a:graphic>
-          </wp:inline>
-        </w:drawing>
-      </w:r>
-    </w:p>
-    <w:p>
-      <w:pPr>
         <w:pStyle w:val="FirstParagraph"/>
       </w:pPr>
       <w:r>
@@ -8728,46 +8663,13 @@
         <w:pStyle w:val="BodyText"/>
       </w:pPr>
       <w:r>
-        <w:drawing>
-          <wp:inline>
-            <wp:extent cx="5334000" cy="5334000"/>
-            <wp:effectExtent b="0" l="0" r="0" t="0"/>
-            <wp:docPr descr="" title="" id="1" name="Picture"/>
-            <a:graphic>
-              <a:graphicData uri="http://schemas.openxmlformats.org/drawingml/2006/picture">
-                <pic:pic>
-                  <pic:nvPicPr>
-                    <pic:cNvPr descr="manuscript_files/figure-docx/cit_measurement_error_figure-1.png" id="0" name="Picture"/>
-                    <pic:cNvPicPr>
-                      <a:picLocks noChangeArrowheads="1" noChangeAspect="1"/>
-                    </pic:cNvPicPr>
-                  </pic:nvPicPr>
-                  <pic:blipFill>
-                    <a:blip r:embed="rId42"/>
-                    <a:stretch>
-                      <a:fillRect/>
-                    </a:stretch>
-                  </pic:blipFill>
-                  <pic:spPr bwMode="auto">
-                    <a:xfrm>
-                      <a:off x="0" y="0"/>
-                      <a:ext cx="5334000" cy="5334000"/>
-                    </a:xfrm>
-                    <a:prstGeom prst="rect">
-                      <a:avLst/>
-                    </a:prstGeom>
-                    <a:noFill/>
-                    <a:ln w="9525">
-                      <a:noFill/>
-                      <a:headEnd/>
-                      <a:tailEnd/>
-                    </a:ln>
-                  </pic:spPr>
-                </pic:pic>
-              </a:graphicData>
-            </a:graphic>
-          </wp:inline>
-        </w:drawing>
+        <w:t xml:space="preserve">--&gt;</w:t>
+      </w:r>
+      <w:r>
+        <w:t xml:space="preserve"> </w:t>
+      </w:r>
+      <w:r>
+        <w:t xml:space="preserve">Figure 2: The CIT was performed on simulated variables where the exposure influenced the outcome and the exposure was instrumented by a SNP. The test statistic from CIT when testing if the exposure caused the outcome (the true model) is in red, and the test for the outcome causing the exposure (false model) is in green. Rows of plots represent the sample sizes used for the simulations. As measurement imprecision increases (decreasing values on x-axis) the test statistic for the incorrect model gets stronger and the test statistic for the correct model gets weaker.</w:t>
       </w:r>
     </w:p>
     <w:p>
@@ -8775,109 +8677,7 @@
         <w:pStyle w:val="BodyText"/>
       </w:pPr>
       <w:r>
-        <w:t xml:space="preserve">Figure 2: The CIT was performed on simulated variables where the exposure influenced the outcome and the exposure was instrumented by a SNP. The test statistic from CIT when testing if the exposure caused the outcome (the true model) is in red, and the test for the outcome causing the exposure (false model) is in green. Rows of plots represent the sample sizes used for the simulations. As measurement imprecision increases (decreasing values on x-axis) the test statistic for the incorrect model gets stronger and the test statistic for the correct model gets weaker.</w:t>
-      </w:r>
-    </w:p>
-    <w:p>
-      <w:pPr>
-        <w:pStyle w:val="BodyText"/>
-      </w:pPr>
-      <w:r>
-        <w:drawing>
-          <wp:inline>
-            <wp:extent cx="5334000" cy="5334000"/>
-            <wp:effectExtent b="0" l="0" r="0" t="0"/>
-            <wp:docPr descr="" title="" id="1" name="Picture"/>
-            <a:graphic>
-              <a:graphicData uri="http://schemas.openxmlformats.org/drawingml/2006/picture">
-                <pic:pic>
-                  <pic:nvPicPr>
-                    <pic:cNvPr descr="manuscript_files/figure-docx/causality_exists_tpr-1.png" id="0" name="Picture"/>
-                    <pic:cNvPicPr>
-                      <a:picLocks noChangeArrowheads="1" noChangeAspect="1"/>
-                    </pic:cNvPicPr>
-                  </pic:nvPicPr>
-                  <pic:blipFill>
-                    <a:blip r:embed="rId43"/>
-                    <a:stretch>
-                      <a:fillRect/>
-                    </a:stretch>
-                  </pic:blipFill>
-                  <pic:spPr bwMode="auto">
-                    <a:xfrm>
-                      <a:off x="0" y="0"/>
-                      <a:ext cx="5334000" cy="5334000"/>
-                    </a:xfrm>
-                    <a:prstGeom prst="rect">
-                      <a:avLst/>
-                    </a:prstGeom>
-                    <a:noFill/>
-                    <a:ln w="9525">
-                      <a:noFill/>
-                      <a:headEnd/>
-                      <a:tailEnd/>
-                    </a:ln>
-                  </pic:spPr>
-                </pic:pic>
-              </a:graphicData>
-            </a:graphic>
-          </wp:inline>
-        </w:drawing>
-      </w:r>
-    </w:p>
-    <w:p>
-      <w:pPr>
-        <w:pStyle w:val="BodyText"/>
-      </w:pPr>
-      <w:r>
         <w:t xml:space="preserve">Figure 3: Outcomes were simulated to be unrelated to the exposure (bottom plot, showing false positive rates on the y-axis) or causally influenced by the exposure (top plot, showing true positive rates on the y-axis) with varying degrees of measurement imprecision applied to the exposure variable (x axis). Results for MR and CIT were compared for varying sample sizes (columns of boxes).</w:t>
-      </w:r>
-    </w:p>
-    <w:p>
-      <w:pPr>
-        <w:pStyle w:val="BodyText"/>
-      </w:pPr>
-      <w:r>
-        <w:drawing>
-          <wp:inline>
-            <wp:extent cx="5334000" cy="2667000"/>
-            <wp:effectExtent b="0" l="0" r="0" t="0"/>
-            <wp:docPr descr="" title="" id="1" name="Picture"/>
-            <a:graphic>
-              <a:graphicData uri="http://schemas.openxmlformats.org/drawingml/2006/picture">
-                <pic:pic>
-                  <pic:nvPicPr>
-                    <pic:cNvPr descr="manuscript_files/figure-docx/steiger_sensitivity_plot-1.png" id="0" name="Picture"/>
-                    <pic:cNvPicPr>
-                      <a:picLocks noChangeArrowheads="1" noChangeAspect="1"/>
-                    </pic:cNvPicPr>
-                  </pic:nvPicPr>
-                  <pic:blipFill>
-                    <a:blip r:embed="rId44"/>
-                    <a:stretch>
-                      <a:fillRect/>
-                    </a:stretch>
-                  </pic:blipFill>
-                  <pic:spPr bwMode="auto">
-                    <a:xfrm>
-                      <a:off x="0" y="0"/>
-                      <a:ext cx="5334000" cy="2667000"/>
-                    </a:xfrm>
-                    <a:prstGeom prst="rect">
-                      <a:avLst/>
-                    </a:prstGeom>
-                    <a:noFill/>
-                    <a:ln w="9525">
-                      <a:noFill/>
-                      <a:headEnd/>
-                      <a:tailEnd/>
-                    </a:ln>
-                  </pic:spPr>
-                </pic:pic>
-              </a:graphicData>
-            </a:graphic>
-          </wp:inline>
-        </w:drawing>
       </w:r>
     </w:p>
     <w:p>
@@ -9285,52 +9085,11 @@
         <w:pStyle w:val="BodyText"/>
       </w:pPr>
       <w:r>
-        <w:drawing>
-          <wp:inline>
-            <wp:extent cx="5334000" cy="5334000"/>
-            <wp:effectExtent b="0" l="0" r="0" t="0"/>
-            <wp:docPr descr="" title="" id="1" name="Picture"/>
-            <a:graphic>
-              <a:graphicData uri="http://schemas.openxmlformats.org/drawingml/2006/picture">
-                <pic:pic>
-                  <pic:nvPicPr>
-                    <pic:cNvPr descr="manuscript_files/figure-docx/cit_mr_comparison_figure-1.png" id="0" name="Picture"/>
-                    <pic:cNvPicPr>
-                      <a:picLocks noChangeArrowheads="1" noChangeAspect="1"/>
-                    </pic:cNvPicPr>
-                  </pic:nvPicPr>
-                  <pic:blipFill>
-                    <a:blip r:embed="rId45"/>
-                    <a:stretch>
-                      <a:fillRect/>
-                    </a:stretch>
-                  </pic:blipFill>
-                  <pic:spPr bwMode="auto">
-                    <a:xfrm>
-                      <a:off x="0" y="0"/>
-                      <a:ext cx="5334000" cy="5334000"/>
-                    </a:xfrm>
-                    <a:prstGeom prst="rect">
-                      <a:avLst/>
-                    </a:prstGeom>
-                    <a:noFill/>
-                    <a:ln w="9525">
-                      <a:noFill/>
-                      <a:headEnd/>
-                      <a:tailEnd/>
-                    </a:ln>
-                  </pic:spPr>
-                </pic:pic>
-              </a:graphicData>
-            </a:graphic>
-          </wp:inline>
-        </w:drawing>
-      </w:r>
-    </w:p>
-    <w:p>
-      <w:pPr>
-        <w:pStyle w:val="BodyText"/>
-      </w:pPr>
+        <w:t xml:space="preserve">--&gt;</w:t>
+      </w:r>
+      <w:r>
+        <w:t xml:space="preserve"> </w:t>
+      </w:r>
       <w:r>
         <w:t xml:space="preserve">Figure 5: a) Outcome</w:t>
       </w:r>
@@ -9496,53 +9255,6 @@
         <w:pStyle w:val="BodyText"/>
       </w:pPr>
       <w:r>
-        <w:drawing>
-          <wp:inline>
-            <wp:extent cx="5334000" cy="4267200"/>
-            <wp:effectExtent b="0" l="0" r="0" t="0"/>
-            <wp:docPr descr="" title="" id="1" name="Picture"/>
-            <a:graphic>
-              <a:graphicData uri="http://schemas.openxmlformats.org/drawingml/2006/picture">
-                <pic:pic>
-                  <pic:nvPicPr>
-                    <pic:cNvPr descr="manuscript_files/figure-docx/shakhplot-1.png" id="0" name="Picture"/>
-                    <pic:cNvPicPr>
-                      <a:picLocks noChangeArrowheads="1" noChangeAspect="1"/>
-                    </pic:cNvPicPr>
-                  </pic:nvPicPr>
-                  <pic:blipFill>
-                    <a:blip r:embed="rId46"/>
-                    <a:stretch>
-                      <a:fillRect/>
-                    </a:stretch>
-                  </pic:blipFill>
-                  <pic:spPr bwMode="auto">
-                    <a:xfrm>
-                      <a:off x="0" y="0"/>
-                      <a:ext cx="5334000" cy="4267200"/>
-                    </a:xfrm>
-                    <a:prstGeom prst="rect">
-                      <a:avLst/>
-                    </a:prstGeom>
-                    <a:noFill/>
-                    <a:ln w="9525">
-                      <a:noFill/>
-                      <a:headEnd/>
-                      <a:tailEnd/>
-                    </a:ln>
-                  </pic:spPr>
-                </pic:pic>
-              </a:graphicData>
-            </a:graphic>
-          </wp:inline>
-        </w:drawing>
-      </w:r>
-    </w:p>
-    <w:p>
-      <w:pPr>
-        <w:pStyle w:val="BodyText"/>
-      </w:pPr>
-      <w:r>
         <w:t xml:space="preserve">Figure 6: Using 458 putative associations between DNA methylation and gene expression we used the MR Steiger test to infer the direction of causality between them. a) The rightmost bar shows the proportion of associations for each of the two possible causal directions (colour key) assuming no measurement error in either gene expression or DNA methylation levels. The proportions change when we assume different levels of measurement error in gene expression levels (x-axis) or DNA methylation levels (columns of boxes). If there is systematically higher measurement error in one platform than the other it will appear to be less likely to be the causal factor. b) The relationship between the Pearson correlation between DNA methylation and gene expression levels (x-axis) and the causal estimate (scaled to be in standard deviation units, y-axis). c) Distribution of estimated causal effect sizes, stratified into associations inferred to be due to DNA methylation causing expression (blue) and expression causing DNA methylation (red).</w:t>
       </w:r>
     </w:p>
@@ -9550,8 +9262,8 @@
       <w:pPr>
         <w:pStyle w:val="Heading2"/>
       </w:pPr>
-      <w:bookmarkStart w:id="47" w:name="supplementary-information"/>
-      <w:bookmarkEnd w:id="47"/>
+      <w:bookmarkStart w:id="41" w:name="supplementary-information"/>
+      <w:bookmarkEnd w:id="41"/>
       <w:r>
         <w:t xml:space="preserve">Supplementary information</w:t>
       </w:r>
@@ -9564,13 +9276,7 @@
         <w:rPr>
           <w:b/>
         </w:rPr>
-        <w:t xml:space="preserve">Supplementary text 1</w:t>
-      </w:r>
-      <w:r>
-        <w:t xml:space="preserve"> </w:t>
-      </w:r>
-      <w:r>
-        <w:t xml:space="preserve">The influence of measurement error in the exposure on mediation-based estimated</w:t>
+        <w:t xml:space="preserve">S1 Text. The influence of measurement error in the exposure on mediation-based estimated</w:t>
       </w:r>
     </w:p>
     <w:p>
@@ -9581,13 +9287,7 @@
         <w:rPr>
           <w:b/>
         </w:rPr>
-        <w:t xml:space="preserve">Supplementary text 2</w:t>
-      </w:r>
-      <w:r>
-        <w:t xml:space="preserve"> </w:t>
-      </w:r>
-      <w:r>
-        <w:t xml:space="preserve">Sensitivity analysis for measurement error on the MR Steiger test</w:t>
+        <w:t xml:space="preserve">S2 Text. Sensitivity analysis for measurement error on the MR Steiger test</w:t>
       </w:r>
     </w:p>
     <w:p>
@@ -9598,13 +9298,7 @@
         <w:rPr>
           <w:b/>
         </w:rPr>
-        <w:t xml:space="preserve">Supplementary text 3</w:t>
-      </w:r>
-      <w:r>
-        <w:t xml:space="preserve"> </w:t>
-      </w:r>
-      <w:r>
-        <w:t xml:space="preserve">The influence of unmeasured confounding on the inference of causal directions</w:t>
+        <w:t xml:space="preserve">S3 Text. The influence of unmeasured confounding on the inference of causal directions</w:t>
       </w:r>
     </w:p>
     <w:p>
@@ -9615,7 +9309,7 @@
         <w:rPr>
           <w:b/>
         </w:rPr>
-        <w:t xml:space="preserve">Supplementary figure 1</w:t>
+        <w:t xml:space="preserve">S1 Fig. Influence of confounding on CIT.</w:t>
       </w:r>
       <w:r>
         <w:t xml:space="preserve"> </w:t>
@@ -9766,7 +9460,7 @@
         <w:rPr>
           <w:b/>
         </w:rPr>
-        <w:t xml:space="preserve">Supplementary figure 2</w:t>
+        <w:t xml:space="preserve">S2 Fig. Influence of confounding on MR Steiger.</w:t>
       </w:r>
       <w:r>
         <w:t xml:space="preserve"> </w:t>
@@ -9832,8 +9526,8 @@
       <w:pPr>
         <w:pStyle w:val="Heading2"/>
       </w:pPr>
-      <w:bookmarkStart w:id="48" w:name="references"/>
-      <w:bookmarkEnd w:id="48"/>
+      <w:bookmarkStart w:id="42" w:name="references"/>
+      <w:bookmarkEnd w:id="42"/>
       <w:r>
         <w:t xml:space="preserve">References</w:t>
       </w:r>
@@ -9848,39 +9542,14 @@
         <w:pStyle w:val="Bibliography"/>
       </w:pPr>
       <w:r>
-        <w:t xml:space="preserve">1. Phillips AN, Davey Smith G. How independent are “independent” effects? relative risk estimation when correlated exposures are measured imprecisely. Journal of Clinical Epidemiology. 1991;44(11):1223–31.</w:t>
-      </w:r>
-      <w:r>
-        <w:t xml:space="preserve"> </w:t>
-      </w:r>
-    </w:p>
-    <w:p>
-      <w:pPr>
-        <w:pStyle w:val="Bibliography"/>
-      </w:pPr>
-      <w:r>
-        <w:t xml:space="preserve">2. Davey Smith G, Ebrahim S. Data dredging, bias, or confounding. BMJ. 2002;325(7378):1437–8.</w:t>
-      </w:r>
-      <w:r>
-        <w:t xml:space="preserve"> </w:t>
-      </w:r>
-    </w:p>
-    <w:p>
-      <w:pPr>
-        <w:pStyle w:val="Bibliography"/>
-      </w:pPr>
-      <w:r>
-        <w:t xml:space="preserve">3. Davey Smith G, Ebrahim S. Mendelian randomization: prospects, potentials, and limitations. International journal of epidemiology [Internet]. 2004 Feb;33(1):30–42. Available from:</w:t>
-      </w:r>
-      <w:r>
-        <w:t xml:space="preserve"> </w:t>
-      </w:r>
-      <w:hyperlink r:id="rId49">
+        <w:t xml:space="preserve">1. Phillips AN, Davey Smith G. How independent are “independent” effects? relative risk estimation when correlated exposures are measured imprecisely. Journal of Clinical Epidemiology. Pergamon; 1991;44: 1223–1231. doi:</w:t>
+      </w:r>
+      <w:hyperlink r:id="rId43">
         <w:r>
           <w:rPr>
             <w:rStyle w:val="Hyperlink"/>
           </w:rPr>
-          <w:t xml:space="preserve">http://www.ncbi.nlm.nih.gov/pubmed/15075143</w:t>
+          <w:t xml:space="preserve">10.1016/0895-4356(91)90155-3</w:t>
         </w:r>
       </w:hyperlink>
     </w:p>
@@ -9889,17 +9558,25 @@
         <w:pStyle w:val="Bibliography"/>
       </w:pPr>
       <w:r>
-        <w:t xml:space="preserve">4. Millstein J, Zhang B, Zhu J, Schadt EE. Disentangling molecular relationships with a causal inference test. BMC genetics [Internet]. 2009 Jan;10:23. Available from:</w:t>
-      </w:r>
-      <w:r>
-        <w:t xml:space="preserve"> </w:t>
-      </w:r>
-      <w:hyperlink r:id="rId50">
+        <w:t xml:space="preserve">2. Davey Smith G, Ebrahim S. Data dredging, bias, or confounding. BMJ. 2002;325: 1437–8.</w:t>
+      </w:r>
+      <w:r>
+        <w:t xml:space="preserve"> </w:t>
+      </w:r>
+    </w:p>
+    <w:p>
+      <w:pPr>
+        <w:pStyle w:val="Bibliography"/>
+      </w:pPr>
+      <w:r>
+        <w:t xml:space="preserve">3. Davey Smith G, Ebrahim S. Mendelian randomization: prospects, potentials, and limitations. International journal of epidemiology. 2004;33: 30–42. doi:</w:t>
+      </w:r>
+      <w:hyperlink r:id="rId44">
         <w:r>
           <w:rPr>
             <w:rStyle w:val="Hyperlink"/>
           </w:rPr>
-          <w:t xml:space="preserve">http://www.pubmedcentral.nih.gov/articlerender.fcgi?artid=3224661{\&amp;}tool=pmcentrez{\&amp;}rendertype=abstract</w:t>
+          <w:t xml:space="preserve">10.1093/ije/dyh132</w:t>
         </w:r>
       </w:hyperlink>
     </w:p>
@@ -9908,17 +9585,14 @@
         <w:pStyle w:val="Bibliography"/>
       </w:pPr>
       <w:r>
-        <w:t xml:space="preserve">5. Aten JE, Fuller TF, Lusis AJ, Horvath S. Using genetic markers to orient the edges in quantitative trait networks: the NEO software. BMC systems biology [Internet]. 2008 Jan;2:34. Available from:</w:t>
-      </w:r>
-      <w:r>
-        <w:t xml:space="preserve"> </w:t>
-      </w:r>
-      <w:hyperlink r:id="rId51">
+        <w:t xml:space="preserve">4. Millstein J, Zhang B, Zhu J, Schadt EE. Disentangling molecular relationships with a causal inference test. BMC genetics. 2009;10: 23. doi:</w:t>
+      </w:r>
+      <w:hyperlink r:id="rId45">
         <w:r>
           <w:rPr>
             <w:rStyle w:val="Hyperlink"/>
           </w:rPr>
-          <w:t xml:space="preserve">http://www.pubmedcentral.nih.gov/articlerender.fcgi?artid=2387136{\&amp;}tool=pmcentrez{\&amp;}rendertype=abstract</w:t>
+          <w:t xml:space="preserve">10.1186/1471-2156-10-23</w:t>
         </w:r>
       </w:hyperlink>
     </w:p>
@@ -9927,17 +9601,14 @@
         <w:pStyle w:val="Bibliography"/>
       </w:pPr>
       <w:r>
-        <w:t xml:space="preserve">6. Waszak SM, Delaneau O, Gschwind AR, Kilpinen H, Raghav SK, Witwicki RM, et al. Variation and genetic control of chromatin architecture in humans. Cell [Internet]. 2015;162(5):1039–50. Available from:</w:t>
-      </w:r>
-      <w:r>
-        <w:t xml:space="preserve"> </w:t>
-      </w:r>
-      <w:hyperlink r:id="rId52">
+        <w:t xml:space="preserve">5. Aten JE, Fuller TF, Lusis AJ, Horvath S. Using genetic markers to orient the edges in quantitative trait networks: the NEO software. BMC systems biology. 2008;2: 34. doi:</w:t>
+      </w:r>
+      <w:hyperlink r:id="rId46">
         <w:r>
           <w:rPr>
             <w:rStyle w:val="Hyperlink"/>
           </w:rPr>
-          <w:t xml:space="preserve">http://dx.doi.org/10.1016/j.cell.2015.08.001</w:t>
+          <w:t xml:space="preserve">10.1186/1752-0509-2-34</w:t>
         </w:r>
       </w:hyperlink>
     </w:p>
@@ -9946,12 +9617,28 @@
         <w:pStyle w:val="Bibliography"/>
       </w:pPr>
       <w:r>
-        <w:t xml:space="preserve">7. Houle D, Pélabon C, Wagner G, Hansen T. Measurement and meaning in biology. The Quarterly Review of Biology [Internet]. 2011;86(1):3–34. Available from:</w:t>
-      </w:r>
-      <w:r>
-        <w:t xml:space="preserve"> </w:t>
-      </w:r>
-      <w:hyperlink r:id="rId53">
+        <w:t xml:space="preserve">6. Waszak SM, Delaneau O, Gschwind AR, Kilpinen H, Raghav SK, Witwicki RM, et al. Variation and genetic control of chromatin architecture in humans. Cell. Elsevier Inc. 2015;162: 1039–1050. doi:</w:t>
+      </w:r>
+      <w:hyperlink r:id="rId47">
+        <w:r>
+          <w:rPr>
+            <w:rStyle w:val="Hyperlink"/>
+          </w:rPr>
+          <w:t xml:space="preserve">10.1016/j.cell.2015.08.001</w:t>
+        </w:r>
+      </w:hyperlink>
+    </w:p>
+    <w:p>
+      <w:pPr>
+        <w:pStyle w:val="Bibliography"/>
+      </w:pPr>
+      <w:r>
+        <w:t xml:space="preserve">7. Houle D, Pélabon C, Wagner G, Hansen T. Measurement and meaning in biology. The Quarterly Review of Biology. 2011;86: 3–34. Available:</w:t>
+      </w:r>
+      <w:r>
+        <w:t xml:space="preserve"> </w:t>
+      </w:r>
+      <w:hyperlink r:id="rId48">
         <w:r>
           <w:rPr>
             <w:rStyle w:val="Hyperlink"/>
@@ -9965,17 +9652,94 @@
         <w:pStyle w:val="Bibliography"/>
       </w:pPr>
       <w:r>
-        <w:t xml:space="preserve">8. Hernán M a, Cole SR. Invited Commentary: Causal diagrams and measurement bias. American journal of epidemiology [Internet]. 2009 Oct;170(8):959–62; discussion 963–4. Available from:</w:t>
-      </w:r>
-      <w:r>
-        <w:t xml:space="preserve"> </w:t>
+        <w:t xml:space="preserve">8. Hernán M a, Cole SR. Invited Commentary: Causal diagrams and measurement bias. American journal of epidemiology. 2009;170: 959–62; discussion 963–4. doi:</w:t>
+      </w:r>
+      <w:hyperlink r:id="rId49">
+        <w:r>
+          <w:rPr>
+            <w:rStyle w:val="Hyperlink"/>
+          </w:rPr>
+          <w:t xml:space="preserve">10.1093/aje/kwp293</w:t>
+        </w:r>
+      </w:hyperlink>
+    </w:p>
+    <w:p>
+      <w:pPr>
+        <w:pStyle w:val="Bibliography"/>
+      </w:pPr>
+      <w:r>
+        <w:t xml:space="preserve">9. Harper KN, Peters B a, Gamble MV. Batch effects and pathway analysis: two potential perils in cancer studies involving DNA methylation array analysis. Cancer epidemiology, biomarkers &amp; prevention : a publication of the American Association for Cancer Research, cosponsored by the American Society of Preventive Oncology. 2013;22: 1052–60. doi:</w:t>
+      </w:r>
+      <w:hyperlink r:id="rId50">
+        <w:r>
+          <w:rPr>
+            <w:rStyle w:val="Hyperlink"/>
+          </w:rPr>
+          <w:t xml:space="preserve">10.1158/1055-9965.EPI-13-0114</w:t>
+        </w:r>
+      </w:hyperlink>
+    </w:p>
+    <w:p>
+      <w:pPr>
+        <w:pStyle w:val="Bibliography"/>
+      </w:pPr>
+      <w:r>
+        <w:t xml:space="preserve">10. Chen Y-a, Lemire M, Choufani S, Butcher DT, Grafodatskaya D, Zanke BW, et al. Discovery of cross-reactive probes and polymorphic CpGs in the Illumina Infinium HumanMethylation450 microarray. Epigenetics : official journal of the DNA Methylation Society. 2013;8: 203–9. doi:</w:t>
+      </w:r>
+      <w:hyperlink r:id="rId51">
+        <w:r>
+          <w:rPr>
+            <w:rStyle w:val="Hyperlink"/>
+          </w:rPr>
+          <w:t xml:space="preserve">10.4161/epi.23470</w:t>
+        </w:r>
+      </w:hyperlink>
+    </w:p>
+    <w:p>
+      <w:pPr>
+        <w:pStyle w:val="Bibliography"/>
+      </w:pPr>
+      <w:r>
+        <w:t xml:space="preserve">11. Houseman EA, Accomando WP, Koestler DC, Christensen BC, Marsit CJ, Nelson HH, et al. DNA methylation arrays as surrogate measures of cell mixture distribution. BMC bioinformatics. 2012;13: 86. doi:</w:t>
+      </w:r>
+      <w:hyperlink r:id="rId52">
+        <w:r>
+          <w:rPr>
+            <w:rStyle w:val="Hyperlink"/>
+          </w:rPr>
+          <w:t xml:space="preserve">10.1186/1471-2105-13-86</w:t>
+        </w:r>
+      </w:hyperlink>
+    </w:p>
+    <w:p>
+      <w:pPr>
+        <w:pStyle w:val="Bibliography"/>
+      </w:pPr>
+      <w:r>
+        <w:t xml:space="preserve">12. Ahima RS, Lazar MA. Physiology. The health risk of obesity–better metrics imperative. Science (New York, NY). American Association for the Advancement of Science; 2013;341: 856–8. doi:</w:t>
+      </w:r>
+      <w:hyperlink r:id="rId53">
+        <w:r>
+          <w:rPr>
+            <w:rStyle w:val="Hyperlink"/>
+          </w:rPr>
+          <w:t xml:space="preserve">10.1126/science.1241244</w:t>
+        </w:r>
+      </w:hyperlink>
+    </w:p>
+    <w:p>
+      <w:pPr>
+        <w:pStyle w:val="Bibliography"/>
+      </w:pPr>
+      <w:r>
+        <w:t xml:space="preserve">13. Cessie S le, Debeij J, Rosendaal FR, Cannegieter SC, Vandenbroucke JP. Quantification of bias in direct effects estimates due to different types of measurement error in the mediator. Epidemiology (Cambridge, Mass). 2012;23: 551–60. doi:</w:t>
       </w:r>
       <w:hyperlink r:id="rId54">
         <w:r>
           <w:rPr>
             <w:rStyle w:val="Hyperlink"/>
           </w:rPr>
-          <w:t xml:space="preserve">http://www.pubmedcentral.nih.gov/articlerender.fcgi?artid=2765368{\&amp;}tool=pmcentrez{\&amp;}rendertype=abstract</w:t>
+          <w:t xml:space="preserve">10.1097/EDE.0b013e318254f5de</w:t>
         </w:r>
       </w:hyperlink>
     </w:p>
@@ -9984,17 +9748,14 @@
         <w:pStyle w:val="Bibliography"/>
       </w:pPr>
       <w:r>
-        <w:t xml:space="preserve">9. Harper KN, Peters B a, Gamble MV. Batch effects and pathway analysis: two potential perils in cancer studies involving DNA methylation array analysis. Cancer epidemiology, biomarkers &amp; prevention : a publication of the American Association for Cancer Research, cosponsored by the American Society of Preventive Oncology [Internet]. 2013 Jun;22(6):1052–60. Available from:</w:t>
-      </w:r>
-      <w:r>
-        <w:t xml:space="preserve"> </w:t>
+        <w:t xml:space="preserve">14. Blakely T, McKenzie S, Carter K. Misclassification of the mediator matters when estimating indirect effects. Journal of epidemiology and community health. 2013;67: 458–66. doi:</w:t>
       </w:r>
       <w:hyperlink r:id="rId55">
         <w:r>
           <w:rPr>
             <w:rStyle w:val="Hyperlink"/>
           </w:rPr>
-          <w:t xml:space="preserve">http://www.pubmedcentral.nih.gov/articlerender.fcgi?artid=3687782{\&amp;}tool=pmcentrez{\&amp;}rendertype=abstract</w:t>
+          <w:t xml:space="preserve">10.1136/jech-2012-201813</w:t>
         </w:r>
       </w:hyperlink>
     </w:p>
@@ -10003,17 +9764,14 @@
         <w:pStyle w:val="Bibliography"/>
       </w:pPr>
       <w:r>
-        <w:t xml:space="preserve">10. Chen Y-a, Lemire M, Choufani S, Butcher DT, Grafodatskaya D, Zanke BW, et al. Discovery of cross-reactive probes and polymorphic CpGs in the Illumina Infinium HumanMethylation450 microarray. Epigenetics : official journal of the DNA Methylation Society [Internet]. 2013 Feb;8(2):203–9. Available from:</w:t>
-      </w:r>
-      <w:r>
-        <w:t xml:space="preserve"> </w:t>
+        <w:t xml:space="preserve">15. Davey Smith G, Ebrahim S. ’Mendelian randomization’: can genetic epidemiology contribute to understanding environmental determinants of disease? International Journal of Epidemiology. 2003;32: 1–22. doi:</w:t>
       </w:r>
       <w:hyperlink r:id="rId56">
         <w:r>
           <w:rPr>
             <w:rStyle w:val="Hyperlink"/>
           </w:rPr>
-          <w:t xml:space="preserve">http://www.pubmedcentral.nih.gov/articlerender.fcgi?artid=3592906{\&amp;}tool=pmcentrez{\&amp;}rendertype=abstract</w:t>
+          <w:t xml:space="preserve">10.1093/ije/dyg070</w:t>
         </w:r>
       </w:hyperlink>
     </w:p>
@@ -10022,17 +9780,14 @@
         <w:pStyle w:val="Bibliography"/>
       </w:pPr>
       <w:r>
-        <w:t xml:space="preserve">11. Houseman EA, Accomando WP, Koestler DC, Christensen BC, Marsit CJ, Nelson HH, et al. DNA methylation arrays as surrogate measures of cell mixture distribution. BMC bioinformatics [Internet]. 2012 Jan;13:86. Available from:</w:t>
-      </w:r>
-      <w:r>
-        <w:t xml:space="preserve"> </w:t>
+        <w:t xml:space="preserve">16. Davey Smith G, Hemani G. Mendelian randomization: genetic anchors for causal inference in epidemiological studies. Human molecular genetics. Oxford Univ Press; 2014;23: R89—–R98. doi:</w:t>
       </w:r>
       <w:hyperlink r:id="rId57">
         <w:r>
           <w:rPr>
             <w:rStyle w:val="Hyperlink"/>
           </w:rPr>
-          <w:t xml:space="preserve">http://www.pubmedcentral.nih.gov/articlerender.fcgi?artid=3532182{\&amp;}tool=pmcentrez{\&amp;}rendertype=abstract</w:t>
+          <w:t xml:space="preserve">10.1093/hmg/ddu328</w:t>
         </w:r>
       </w:hyperlink>
     </w:p>
@@ -10041,17 +9796,14 @@
         <w:pStyle w:val="Bibliography"/>
       </w:pPr>
       <w:r>
-        <w:t xml:space="preserve">12. Ahima RS, Lazar MA. Physiology. The health risk of obesity–better metrics imperative. Science (New York, NY) [Internet]. 2013 Aug;341(6148):856–8. Available from:</w:t>
-      </w:r>
-      <w:r>
-        <w:t xml:space="preserve"> </w:t>
+        <w:t xml:space="preserve">17. Schadt EE, Lamb J, Yang X, Zhu J, Edwards S, GuhaThakurta D, et al. An integrative genomics approach to infer causal associations between gene expression and disease. Nature Genetics. 2005;37: 710–717. doi:</w:t>
       </w:r>
       <w:hyperlink r:id="rId58">
         <w:r>
           <w:rPr>
             <w:rStyle w:val="Hyperlink"/>
           </w:rPr>
-          <w:t xml:space="preserve">http://science.sciencemag.org/content/341/6148/856.abstract</w:t>
+          <w:t xml:space="preserve">10.1038/ng1589</w:t>
         </w:r>
       </w:hyperlink>
     </w:p>
@@ -10060,99 +9812,12 @@
         <w:pStyle w:val="Bibliography"/>
       </w:pPr>
       <w:r>
-        <w:t xml:space="preserve">13. Cessie S le, Debeij J, Rosendaal FR, Cannegieter SC, Vandenbroucke JP. Quantification of bias in direct effects estimates due to different types of measurement error in the mediator. Epidemiology (Cambridge, Mass) [Internet]. 2012 Jul;23(4):551–60. Available from:</w:t>
+        <w:t xml:space="preserve">18. Millstein J. cit: Causal Inference Test. R package version 1.9 [Internet]. 2016. Available:</w:t>
       </w:r>
       <w:r>
         <w:t xml:space="preserve"> </w:t>
       </w:r>
       <w:hyperlink r:id="rId59">
-        <w:r>
-          <w:rPr>
-            <w:rStyle w:val="Hyperlink"/>
-          </w:rPr>
-          <w:t xml:space="preserve">http://www.ncbi.nlm.nih.gov/pubmed/22526092</w:t>
-        </w:r>
-      </w:hyperlink>
-    </w:p>
-    <w:p>
-      <w:pPr>
-        <w:pStyle w:val="Bibliography"/>
-      </w:pPr>
-      <w:r>
-        <w:t xml:space="preserve">14. Blakely T, McKenzie S, Carter K. Misclassification of the mediator matters when estimating indirect effects. Journal of epidemiology and community health [Internet]. 2013 May;67(5):458–66. Available from:</w:t>
-      </w:r>
-      <w:r>
-        <w:t xml:space="preserve"> </w:t>
-      </w:r>
-      <w:hyperlink r:id="rId60">
-        <w:r>
-          <w:rPr>
-            <w:rStyle w:val="Hyperlink"/>
-          </w:rPr>
-          <w:t xml:space="preserve">http://www.ncbi.nlm.nih.gov/pubmed/23386673</w:t>
-        </w:r>
-      </w:hyperlink>
-    </w:p>
-    <w:p>
-      <w:pPr>
-        <w:pStyle w:val="Bibliography"/>
-      </w:pPr>
-      <w:r>
-        <w:t xml:space="preserve">15. Davey Smith G, Ebrahim S. ’Mendelian randomization’: can genetic epidemiology contribute to understanding environmental determinants of disease? International Journal of Epidemiology [Internet]. 2003 Feb;32(1):1–22. Available from:</w:t>
-      </w:r>
-      <w:r>
-        <w:t xml:space="preserve"> </w:t>
-      </w:r>
-      <w:hyperlink r:id="rId61">
-        <w:r>
-          <w:rPr>
-            <w:rStyle w:val="Hyperlink"/>
-          </w:rPr>
-          <w:t xml:space="preserve">http://www.ije.oxfordjournals.org/cgi/doi/10.1093/ije/dyg070</w:t>
-        </w:r>
-      </w:hyperlink>
-    </w:p>
-    <w:p>
-      <w:pPr>
-        <w:pStyle w:val="Bibliography"/>
-      </w:pPr>
-      <w:r>
-        <w:t xml:space="preserve">16. Davey Smith G, Hemani G. Mendelian randomization: genetic anchors for causal inference in epidemiological studies. Human molecular genetics. 2014 Jul;23(R1):R89—–R98.</w:t>
-      </w:r>
-      <w:r>
-        <w:t xml:space="preserve"> </w:t>
-      </w:r>
-    </w:p>
-    <w:p>
-      <w:pPr>
-        <w:pStyle w:val="Bibliography"/>
-      </w:pPr>
-      <w:r>
-        <w:t xml:space="preserve">17. Schadt EE, Lamb J, Yang X, Zhu J, Edwards S, GuhaThakurta D, et al. An integrative genomics approach to infer causal associations between gene expression and disease. Nature Genetics [Internet]. 2005 Jul;37(7):710–7. Available from:</w:t>
-      </w:r>
-      <w:r>
-        <w:t xml:space="preserve"> </w:t>
-      </w:r>
-      <w:hyperlink r:id="rId62">
-        <w:r>
-          <w:rPr>
-            <w:rStyle w:val="Hyperlink"/>
-          </w:rPr>
-          <w:t xml:space="preserve">http://dx.doi.org/10.1038/ng1589 http://www.nature.com/ng/journal/v37/n7/full/ng1589.html http://www.nature.com/ng/journal/v37/n7/pdf/ng1589.pdf</w:t>
-        </w:r>
-      </w:hyperlink>
-    </w:p>
-    <w:p>
-      <w:pPr>
-        <w:pStyle w:val="Bibliography"/>
-      </w:pPr>
-      <w:r>
-        <w:t xml:space="preserve">18. Millstein J. cit: Causal Inference Test. R package version 1.9 [Internet]. 2016. Available from:</w:t>
-      </w:r>
-      <w:r>
-        <w:t xml:space="preserve"> </w:t>
-      </w:r>
-      <w:hyperlink r:id="rId63">
         <w:r>
           <w:rPr>
             <w:rStyle w:val="Hyperlink"/>
@@ -10166,17 +9831,89 @@
         <w:pStyle w:val="Bibliography"/>
       </w:pPr>
       <w:r>
-        <w:t xml:space="preserve">19. Koestler DC, Chalise P, Cicek MS, Cunningham JM, Armasu S, Larson MC, et al. Integrative genomic analysis identifies epigenetic marks that mediate genetic risk for epithelial ovarian cancer. BMC medical genomics [Internet]. 2014 Jan;7(1):8. Available from:</w:t>
-      </w:r>
-      <w:r>
-        <w:t xml:space="preserve"> </w:t>
+        <w:t xml:space="preserve">19. Koestler DC, Chalise P, Cicek MS, Cunningham JM, Armasu S, Larson MC, et al. Integrative genomic analysis identifies epigenetic marks that mediate genetic risk for epithelial ovarian cancer. BMC medical genomics. BMC Medical Genomics; 2014;7: 8. doi:</w:t>
+      </w:r>
+      <w:hyperlink r:id="rId60">
+        <w:r>
+          <w:rPr>
+            <w:rStyle w:val="Hyperlink"/>
+          </w:rPr>
+          <w:t xml:space="preserve">10.1186/1755-8794-7-8</w:t>
+        </w:r>
+      </w:hyperlink>
+    </w:p>
+    <w:p>
+      <w:pPr>
+        <w:pStyle w:val="Bibliography"/>
+      </w:pPr>
+      <w:r>
+        <w:t xml:space="preserve">20. Liu Y, Aryee MJ, Padyukov L, Fallin MD, Hesselberg E, Runarsson A, et al. Epigenome-wide association data implicate DNA methylation as an intermediary of genetic risk in rheumatoid arthritis. Nature biotechnology. 2013;31: 142–7. doi:</w:t>
+      </w:r>
+      <w:hyperlink r:id="rId61">
+        <w:r>
+          <w:rPr>
+            <w:rStyle w:val="Hyperlink"/>
+          </w:rPr>
+          <w:t xml:space="preserve">10.1038/nbt.2487</w:t>
+        </w:r>
+      </w:hyperlink>
+    </w:p>
+    <w:p>
+      <w:pPr>
+        <w:pStyle w:val="Bibliography"/>
+      </w:pPr>
+      <w:r>
+        <w:t xml:space="preserve">21. Yuan W, Xia Y, Bell CG, Yet I, Ferreira T, Ward KJ, et al. An integrated epigenomic analysis for type 2 diabetes susceptibility loci in monozygotic twins. Nature communications. 2014;5: 5719. doi:</w:t>
+      </w:r>
+      <w:hyperlink r:id="rId62">
+        <w:r>
+          <w:rPr>
+            <w:rStyle w:val="Hyperlink"/>
+          </w:rPr>
+          <w:t xml:space="preserve">10.1038/ncomms6719</w:t>
+        </w:r>
+      </w:hyperlink>
+    </w:p>
+    <w:p>
+      <w:pPr>
+        <w:pStyle w:val="Bibliography"/>
+      </w:pPr>
+      <w:r>
+        <w:t xml:space="preserve">22. Tang Y, Axelsson AS, Spégel P, Andersson LE, Mulder H, Groop LC, et al. Genotype-based treatment of type 2 diabetes with an</w:t>
+      </w:r>
+      <w:r>
+        <w:t xml:space="preserve"> </w:t>
+      </w:r>
+      <m:oMath>
+        <m:r>
+          <m:t>α</m:t>
+        </m:r>
+      </m:oMath>
+      <w:r>
+        <w:t xml:space="preserve">2A-adrenergic receptor antagonist. Science translational medicine. 2014;6: 257ra139. doi:</w:t>
+      </w:r>
+      <w:hyperlink r:id="rId63">
+        <w:r>
+          <w:rPr>
+            <w:rStyle w:val="Hyperlink"/>
+          </w:rPr>
+          <w:t xml:space="preserve">10.1126/scitranslmed.3009934</w:t>
+        </w:r>
+      </w:hyperlink>
+    </w:p>
+    <w:p>
+      <w:pPr>
+        <w:pStyle w:val="Bibliography"/>
+      </w:pPr>
+      <w:r>
+        <w:t xml:space="preserve">23. Hong X, Hao K, Ladd-Acosta C, Hansen KD, Tsai H-J, Liu X, et al. Genome-wide association study identifies peanut allergy-specific loci and evidence of epigenetic mediation in US children. Nature communications. 2015;6: 6304. doi:</w:t>
       </w:r>
       <w:hyperlink r:id="rId64">
         <w:r>
           <w:rPr>
             <w:rStyle w:val="Hyperlink"/>
           </w:rPr>
-          <w:t xml:space="preserve">http://www.pubmedcentral.nih.gov/articlerender.fcgi?artid=3916313{\&amp;}tool=pmcentrez{\&amp;}rendertype=abstract</w:t>
+          <w:t xml:space="preserve">10.1038/ncomms7304</w:t>
         </w:r>
       </w:hyperlink>
     </w:p>
@@ -10185,17 +9922,25 @@
         <w:pStyle w:val="Bibliography"/>
       </w:pPr>
       <w:r>
-        <w:t xml:space="preserve">20. Liu Y, Aryee MJ, Padyukov L, Fallin MD, Hesselberg E, Runarsson A, et al. Epigenome-wide association data implicate DNA methylation as an intermediary of genetic risk in rheumatoid arthritis. Nature biotechnology [Internet]. 2013 Feb;31(2):142–7. Available from:</w:t>
-      </w:r>
-      <w:r>
-        <w:t xml:space="preserve"> </w:t>
+        <w:t xml:space="preserve">24. Bowden J, Davey Smith G, Burgess S. Mendelian randomization with invalid instruments: effect estimation and bias detection through Egger regression. International Journal of Epidemiology. 2015;44: 512–25.</w:t>
+      </w:r>
+      <w:r>
+        <w:t xml:space="preserve"> </w:t>
+      </w:r>
+    </w:p>
+    <w:p>
+      <w:pPr>
+        <w:pStyle w:val="Bibliography"/>
+      </w:pPr>
+      <w:r>
+        <w:t xml:space="preserve">25. Bowden J, Davey Smith G, Haycock PC, Burgess S. Consistent Estimation in Mendelian Randomization with Some Invalid Instruments Using a Weighted Median Estimator. Genetic Epidemiology. 2016;40: 304–314. doi:</w:t>
       </w:r>
       <w:hyperlink r:id="rId65">
         <w:r>
           <w:rPr>
             <w:rStyle w:val="Hyperlink"/>
           </w:rPr>
-          <w:t xml:space="preserve">http://www.pubmedcentral.nih.gov/articlerender.fcgi?artid=3598632{\&amp;}tool=pmcentrez{\&amp;}rendertype=abstract</w:t>
+          <w:t xml:space="preserve">10.1002/gepi.21965</w:t>
         </w:r>
       </w:hyperlink>
     </w:p>
@@ -10204,17 +9949,25 @@
         <w:pStyle w:val="Bibliography"/>
       </w:pPr>
       <w:r>
-        <w:t xml:space="preserve">21. Yuan W, Xia Y, Bell CG, Yet I, Ferreira T, Ward KJ, et al. An integrated epigenomic analysis for type 2 diabetes susceptibility loci in monozygotic twins. Nature communications [Internet]. 2014 Jan;5:5719. Available from:</w:t>
-      </w:r>
-      <w:r>
-        <w:t xml:space="preserve"> </w:t>
+        <w:t xml:space="preserve">26. Hemani G, Zheng J, Wade KH, Laurin C, Elsworth B, Burgess S, et al. MR-Base: a platform for systematic causal inference across the phenome using billions of genetic associations. BioRxiv. 2016;10.1101/07.</w:t>
+      </w:r>
+      <w:r>
+        <w:t xml:space="preserve"> </w:t>
+      </w:r>
+    </w:p>
+    <w:p>
+      <w:pPr>
+        <w:pStyle w:val="Bibliography"/>
+      </w:pPr>
+      <w:r>
+        <w:t xml:space="preserve">27. Timpson NJ, Nordestgaard BG, Harbord RM, Zacho J, Frayling TM, Tybjærg-Hansen a, et al. C-reactive protein levels and body mass index: elucidating direction of causation through reciprocal Mendelian randomization. International journal of obesity (2005). 2011;35: 300–8. doi:</w:t>
       </w:r>
       <w:hyperlink r:id="rId66">
         <w:r>
           <w:rPr>
             <w:rStyle w:val="Hyperlink"/>
           </w:rPr>
-          <w:t xml:space="preserve">http://www.pubmedcentral.nih.gov/articlerender.fcgi?artid=4284644{\&amp;}tool=pmcentrez{\&amp;}rendertype=abstract</w:t>
+          <w:t xml:space="preserve">10.1038/ijo.2010.137</w:t>
         </w:r>
       </w:hyperlink>
     </w:p>
@@ -10223,28 +9976,14 @@
         <w:pStyle w:val="Bibliography"/>
       </w:pPr>
       <w:r>
-        <w:t xml:space="preserve">22. Tang Y, Axelsson AS, Spégel P, Andersson LE, Mulder H, Groop LC, et al. Genotype-based treatment of type 2 diabetes with an</w:t>
-      </w:r>
-      <w:r>
-        <w:t xml:space="preserve"> </w:t>
-      </w:r>
-      <m:oMath>
-        <m:r>
-          <m:t>α</m:t>
-        </m:r>
-      </m:oMath>
-      <w:r>
-        <w:t xml:space="preserve">2A-adrenergic receptor antagonist. Science translational medicine [Internet]. 2014 Oct;6(257):257ra139. Available from:</w:t>
-      </w:r>
-      <w:r>
-        <w:t xml:space="preserve"> </w:t>
+        <w:t xml:space="preserve">28. Richmond RC, Davey Smith G, Ness AR, Hoed M den, McMahon G, Timpson NJ. Assessing Causality in the Association between Child Adiposity and Physical Activity Levels: A Mendelian Randomization Analysis. Ludwig DS, editor. PLoS Medicine. 2014;11: e1001618. doi:</w:t>
       </w:r>
       <w:hyperlink r:id="rId67">
         <w:r>
           <w:rPr>
             <w:rStyle w:val="Hyperlink"/>
           </w:rPr>
-          <w:t xml:space="preserve">http://www.ncbi.nlm.nih.gov/pubmed/25298321</w:t>
+          <w:t xml:space="preserve">10.1371/journal.pmed.1001618</w:t>
         </w:r>
       </w:hyperlink>
     </w:p>
@@ -10253,17 +9992,14 @@
         <w:pStyle w:val="Bibliography"/>
       </w:pPr>
       <w:r>
-        <w:t xml:space="preserve">23. Hong X, Hao K, Ladd-Acosta C, Hansen KD, Tsai H-J, Liu X, et al. Genome-wide association study identifies peanut allergy-specific loci and evidence of epigenetic mediation in US children. Nature communications [Internet]. 2015 Jan;6:6304. Available from:</w:t>
-      </w:r>
-      <w:r>
-        <w:t xml:space="preserve"> </w:t>
+        <w:t xml:space="preserve">29. Claussnitzer M, Dankel SN, Kim K-H, Quon G, Meuleman W, Haugen C, et al. FTO Obesity Variant Circuitry and Adipocyte Browning in Humans. The New England journal of medicine. 2015;373: 895–907. doi:</w:t>
       </w:r>
       <w:hyperlink r:id="rId68">
         <w:r>
           <w:rPr>
             <w:rStyle w:val="Hyperlink"/>
           </w:rPr>
-          <w:t xml:space="preserve">http://www.pubmedcentral.nih.gov/articlerender.fcgi?artid=4340086{\&amp;}tool=pmcentrez{\&amp;}rendertype=abstract</w:t>
+          <w:t xml:space="preserve">10.1056/NEJMoa1502214</w:t>
         </w:r>
       </w:hyperlink>
     </w:p>
@@ -10272,28 +10008,14 @@
         <w:pStyle w:val="Bibliography"/>
       </w:pPr>
       <w:r>
-        <w:t xml:space="preserve">24. Bowden J, Davey Smith G, Burgess S. Mendelian randomization with invalid instruments: effect estimation and bias detection through Egger regression. International Journal of Epidemiology. 2015;44(2):512–25.</w:t>
-      </w:r>
-      <w:r>
-        <w:t xml:space="preserve"> </w:t>
-      </w:r>
-    </w:p>
-    <w:p>
-      <w:pPr>
-        <w:pStyle w:val="Bibliography"/>
-      </w:pPr>
-      <w:r>
-        <w:t xml:space="preserve">25. Bowden J, Davey Smith G, Haycock PC, Burgess S. Consistent Estimation in Mendelian Randomization with Some Invalid Instruments Using a Weighted Median Estimator. Genetic Epidemiology [Internet]. 2016 May;40(4):304–14. Available from:</w:t>
-      </w:r>
-      <w:r>
-        <w:t xml:space="preserve"> </w:t>
+        <w:t xml:space="preserve">30. Pierce BL, Burgess S. Efficient design for Mendelian randomization studies: subsample and 2-sample instrumental variable estimators. American journal of epidemiology. 2013;178: 1177–84. doi:</w:t>
       </w:r>
       <w:hyperlink r:id="rId69">
         <w:r>
           <w:rPr>
             <w:rStyle w:val="Hyperlink"/>
           </w:rPr>
-          <w:t xml:space="preserve">http://www.ncbi.nlm.nih.gov/pubmed/27061298 http://www.pubmedcentral.nih.gov/articlerender.fcgi?artid=PMC4849733 http://doi.wiley.com/10.1002/gepi.21965</w:t>
+          <w:t xml:space="preserve">10.1093/aje/kwt084</w:t>
         </w:r>
       </w:hyperlink>
     </w:p>
@@ -10302,91 +10024,12 @@
         <w:pStyle w:val="Bibliography"/>
       </w:pPr>
       <w:r>
-        <w:t xml:space="preserve">26. Hemani G, Zheng J, Wade KH, Laurin C, Elsworth B, Burgess S, et al. MR-Base: a platform for systematic causal inference across the phenome using billions of genetic associations. BioRxiv. 2016;10.1101/07.</w:t>
-      </w:r>
-      <w:r>
-        <w:t xml:space="preserve"> </w:t>
-      </w:r>
-    </w:p>
-    <w:p>
-      <w:pPr>
-        <w:pStyle w:val="Bibliography"/>
-      </w:pPr>
-      <w:r>
-        <w:t xml:space="preserve">27. Timpson NJ, Nordestgaard BG, Harbord RM, Zacho J, Frayling TM, Tybjærg-Hansen a, et al. C-reactive protein levels and body mass index: elucidating direction of causation through reciprocal Mendelian randomization. International journal of obesity (2005) [Internet]. 2011 Feb;35(2):300–8. Available from:</w:t>
+        <w:t xml:space="preserve">31. Hernán MA, Hernández-Díaz S, Robins JM. A structural approach to selection bias. Epidemiology (Cambridge, Mass). 2004;15: 615–25. Available:</w:t>
       </w:r>
       <w:r>
         <w:t xml:space="preserve"> </w:t>
       </w:r>
       <w:hyperlink r:id="rId70">
-        <w:r>
-          <w:rPr>
-            <w:rStyle w:val="Hyperlink"/>
-          </w:rPr>
-          <w:t xml:space="preserve">http://www.ncbi.nlm.nih.gov/pubmed/20714329</w:t>
-        </w:r>
-      </w:hyperlink>
-    </w:p>
-    <w:p>
-      <w:pPr>
-        <w:pStyle w:val="Bibliography"/>
-      </w:pPr>
-      <w:r>
-        <w:t xml:space="preserve">28. Richmond RC, Davey Smith G, Ness AR, Hoed M den, McMahon G, Timpson NJ. Assessing Causality in the Association between Child Adiposity and Physical Activity Levels: A Mendelian Randomization Analysis. Ludwig DS, editor. PLoS Medicine [Internet]. 2014 Mar;11(3):e1001618. Available from:</w:t>
-      </w:r>
-      <w:r>
-        <w:t xml:space="preserve"> </w:t>
-      </w:r>
-      <w:hyperlink r:id="rId71">
-        <w:r>
-          <w:rPr>
-            <w:rStyle w:val="Hyperlink"/>
-          </w:rPr>
-          <w:t xml:space="preserve">http://dx.plos.org/10.1371/journal.pmed.1001618</w:t>
-        </w:r>
-      </w:hyperlink>
-    </w:p>
-    <w:p>
-      <w:pPr>
-        <w:pStyle w:val="Bibliography"/>
-      </w:pPr>
-      <w:r>
-        <w:t xml:space="preserve">29. Claussnitzer M, Dankel SN, Kim K-H, Quon G, Meuleman W, Haugen C, et al. FTO Obesity Variant Circuitry and Adipocyte Browning in Humans. The New England journal of medicine. 2015;373(10):895–907.</w:t>
-      </w:r>
-      <w:r>
-        <w:t xml:space="preserve"> </w:t>
-      </w:r>
-    </w:p>
-    <w:p>
-      <w:pPr>
-        <w:pStyle w:val="Bibliography"/>
-      </w:pPr>
-      <w:r>
-        <w:t xml:space="preserve">30. Pierce BL, Burgess S. Efficient design for Mendelian randomization studies: subsample and 2-sample instrumental variable estimators. American journal of epidemiology [Internet]. 2013 Oct;178(7):1177–84. Available from:</w:t>
-      </w:r>
-      <w:r>
-        <w:t xml:space="preserve"> </w:t>
-      </w:r>
-      <w:hyperlink r:id="rId72">
-        <w:r>
-          <w:rPr>
-            <w:rStyle w:val="Hyperlink"/>
-          </w:rPr>
-          <w:t xml:space="preserve">http://www.pubmedcentral.nih.gov/articlerender.fcgi?artid=3783091{\&amp;}tool=pmcentrez{\&amp;}rendertype=abstract</w:t>
-        </w:r>
-      </w:hyperlink>
-    </w:p>
-    <w:p>
-      <w:pPr>
-        <w:pStyle w:val="Bibliography"/>
-      </w:pPr>
-      <w:r>
-        <w:t xml:space="preserve">31. Hernán MA, Hernández-Díaz S, Robins JM. A structural approach to selection bias. Epidemiology (Cambridge, Mass) [Internet]. 2004 Sep;15(5):615–25. Available from:</w:t>
-      </w:r>
-      <w:r>
-        <w:t xml:space="preserve"> </w:t>
-      </w:r>
-      <w:hyperlink r:id="rId73">
         <w:r>
           <w:rPr>
             <w:rStyle w:val="Hyperlink"/>
@@ -10400,17 +10043,14 @@
         <w:pStyle w:val="Bibliography"/>
       </w:pPr>
       <w:r>
-        <w:t xml:space="preserve">32. Pierce BL, VanderWeele TJ. The effect of non-differential measurement error on bias, precision and power in Mendelian randomization studies. International Journal of Epidemiology [Internet]. 2012 Oct;41(5):1383–93. Available from:</w:t>
-      </w:r>
-      <w:r>
-        <w:t xml:space="preserve"> </w:t>
-      </w:r>
-      <w:hyperlink r:id="rId74">
+        <w:t xml:space="preserve">32. Pierce BL, VanderWeele TJ. The effect of non-differential measurement error on bias, precision and power in Mendelian randomization studies. International Journal of Epidemiology. Oxford University Press; 2012;41: 1383–1393. doi:</w:t>
+      </w:r>
+      <w:hyperlink r:id="rId71">
         <w:r>
           <w:rPr>
             <w:rStyle w:val="Hyperlink"/>
           </w:rPr>
-          <w:t xml:space="preserve">https://academic.oup.com/ije/article-lookup/doi/10.1093/ije/dys141</w:t>
+          <w:t xml:space="preserve">10.1093/ije/dys141</w:t>
         </w:r>
       </w:hyperlink>
     </w:p>
@@ -10419,28 +10059,14 @@
         <w:pStyle w:val="Bibliography"/>
       </w:pPr>
       <w:r>
-        <w:t xml:space="preserve">33. Ashenfelter O, Krueger AB. Estimates of the Economic Return to Schooling from a New Sample of Twins. The American Economic Review. 1994;84(5):1157–73.</w:t>
-      </w:r>
-      <w:r>
-        <w:t xml:space="preserve"> </w:t>
-      </w:r>
-    </w:p>
-    <w:p>
-      <w:pPr>
-        <w:pStyle w:val="Bibliography"/>
-      </w:pPr>
-      <w:r>
-        <w:t xml:space="preserve">34. Nagarajan R, Scutari M. Impact of noise on molecular network inference. PloS one [Internet]. 2013 Jan;8(12):e80735. Available from:</w:t>
-      </w:r>
-      <w:r>
-        <w:t xml:space="preserve"> </w:t>
-      </w:r>
-      <w:hyperlink r:id="rId75">
+        <w:t xml:space="preserve">33. Ashenfelter O, Krueger AB. Estimates of the Economic Return to Schooling from a New Sample of Twins. The American Economic Review. 1994;84: 1157–1173. doi:</w:t>
+      </w:r>
+      <w:hyperlink r:id="rId72">
         <w:r>
           <w:rPr>
             <w:rStyle w:val="Hyperlink"/>
           </w:rPr>
-          <w:t xml:space="preserve">http://www.pubmedcentral.nih.gov/articlerender.fcgi?artid=3855153{\&amp;}tool=pmcentrez{\&amp;}rendertype=abstract</w:t>
+          <w:t xml:space="preserve">10.1016/S0272-7757(98)00038-7</w:t>
         </w:r>
       </w:hyperlink>
     </w:p>
@@ -10449,23 +10075,39 @@
         <w:pStyle w:val="Bibliography"/>
       </w:pPr>
       <w:r>
-        <w:t xml:space="preserve">35. Shpitser I, VanderWeele T, Robins J. On the validity of covariate adjustment for estimating causal effects. Proceedings of the Twenty Sixth Conference on Uncertainty in Artificial Intelligence (UAI-10). 2010;527–36.</w:t>
-      </w:r>
-      <w:r>
-        <w:t xml:space="preserve"> </w:t>
-      </w:r>
+        <w:t xml:space="preserve">34. Nagarajan R, Scutari M. Impact of noise on molecular network inference. PloS one. 2013;8: e80735. doi:</w:t>
+      </w:r>
+      <w:hyperlink r:id="rId73">
+        <w:r>
+          <w:rPr>
+            <w:rStyle w:val="Hyperlink"/>
+          </w:rPr>
+          <w:t xml:space="preserve">10.1371/journal.pone.0080735</w:t>
+        </w:r>
+      </w:hyperlink>
     </w:p>
     <w:p>
       <w:pPr>
         <w:pStyle w:val="Bibliography"/>
       </w:pPr>
       <w:r>
-        <w:t xml:space="preserve">36. Wang L, Michoel T. Detection of regulator genes and eQTLs in gene networks. arXiv [Internet]. 2015 Dec;arXiv:1512. Available from:</w:t>
-      </w:r>
-      <w:r>
-        <w:t xml:space="preserve"> </w:t>
-      </w:r>
-      <w:hyperlink r:id="rId76">
+        <w:t xml:space="preserve">35. Shpitser I, VanderWeele T, Robins J. On the validity of covariate adjustment for estimating causal effects. Proceedings of the Twenty Sixth Conference on Uncertainty in Artificial Intelligence (UAI-10). 2010; 527–536.</w:t>
+      </w:r>
+      <w:r>
+        <w:t xml:space="preserve"> </w:t>
+      </w:r>
+    </w:p>
+    <w:p>
+      <w:pPr>
+        <w:pStyle w:val="Bibliography"/>
+      </w:pPr>
+      <w:r>
+        <w:t xml:space="preserve">36. Wang L, Michoel T. Detection of regulator genes and eQTLs in gene networks. arXiv. 2015;arXiv:1512. Available:</w:t>
+      </w:r>
+      <w:r>
+        <w:t xml:space="preserve"> </w:t>
+      </w:r>
+      <w:hyperlink r:id="rId74">
         <w:r>
           <w:rPr>
             <w:rStyle w:val="Hyperlink"/>
@@ -10479,12 +10121,12 @@
         <w:pStyle w:val="Bibliography"/>
       </w:pPr>
       <w:r>
-        <w:t xml:space="preserve">37. Lagani V, Triantafillou S, Ball G, Tegner J, Tsamardinos I. Probabilistic Computational Causal Discovery for Systems Biology. In: Uncertainty in biology: A computational modeling approach [Internet]. Springer; 2015. p. 47. Available from:</w:t>
-      </w:r>
-      <w:r>
-        <w:t xml:space="preserve"> </w:t>
-      </w:r>
-      <w:hyperlink r:id="rId77">
+        <w:t xml:space="preserve">37. Lagani V, Triantafillou S, Ball G, Tegner J, Tsamardinos I. Probabilistic Computational Causal Discovery for Systems Biology. Uncertainty in biology: A computational modeling approach. Springer; 2015. p. 47. Available:</w:t>
+      </w:r>
+      <w:r>
+        <w:t xml:space="preserve"> </w:t>
+      </w:r>
+      <w:hyperlink r:id="rId75">
         <w:r>
           <w:rPr>
             <w:rStyle w:val="Hyperlink"/>
@@ -10498,17 +10140,57 @@
         <w:pStyle w:val="Bibliography"/>
       </w:pPr>
       <w:r>
-        <w:t xml:space="preserve">38. Lawlor DA, Tilling K, Davey Smith G. Triangulation in aetiological epidemiology. International Journal of Epidemiology [Internet]. 2017 Jan;19(R1):dyw314. Available from:</w:t>
-      </w:r>
-      <w:r>
-        <w:t xml:space="preserve"> </w:t>
+        <w:t xml:space="preserve">38. Lawlor DA, Tilling K, Davey Smith G. Triangulation in aetiological epidemiology. International Journal of Epidemiology. 2017;19: dyw314. doi:</w:t>
+      </w:r>
+      <w:hyperlink r:id="rId76">
+        <w:r>
+          <w:rPr>
+            <w:rStyle w:val="Hyperlink"/>
+          </w:rPr>
+          <w:t xml:space="preserve">10.1093/ije/dyw314</w:t>
+        </w:r>
+      </w:hyperlink>
+    </w:p>
+    <w:p>
+      <w:pPr>
+        <w:pStyle w:val="Bibliography"/>
+      </w:pPr>
+      <w:r>
+        <w:t xml:space="preserve">39. Sterne JAC, Smith GD. Sifting the evidence—what’s wrong with significance tests? BMJ. 2001;322: 226–231.</w:t>
+      </w:r>
+      <w:r>
+        <w:t xml:space="preserve"> </w:t>
+      </w:r>
+    </w:p>
+    <w:p>
+      <w:pPr>
+        <w:pStyle w:val="Bibliography"/>
+      </w:pPr>
+      <w:r>
+        <w:t xml:space="preserve">40. Henningsen A, Hamann JD. systemfit : A Package for Estimating Systems of Simultaneous Equations in R. Journal of Statistical Software. 2007;23: 1–40. doi:</w:t>
+      </w:r>
+      <w:hyperlink r:id="rId77">
+        <w:r>
+          <w:rPr>
+            <w:rStyle w:val="Hyperlink"/>
+          </w:rPr>
+          <w:t xml:space="preserve">10.18637/jss.v023.i04</w:t>
+        </w:r>
+      </w:hyperlink>
+    </w:p>
+    <w:p>
+      <w:pPr>
+        <w:pStyle w:val="Bibliography"/>
+      </w:pPr>
+      <w:r>
+        <w:t xml:space="preserve">41. Steiger JH. Tests for comparing elements of a correlation matrix. Psychological Bulletin. 1980;87: 245–251. doi:</w:t>
       </w:r>
       <w:hyperlink r:id="rId78">
         <w:r>
           <w:rPr>
             <w:rStyle w:val="Hyperlink"/>
           </w:rPr>
-          <w:t xml:space="preserve">https://academic.oup.com/ije/article-lookup/doi/10.1093/ije/dyw314</w:t>
+          <w:t xml:space="preserve">10.1037/0033-2909.87.2.245</w:t>
         </w:r>
       </w:hyperlink>
     </w:p>
@@ -10517,53 +10199,12 @@
         <w:pStyle w:val="Bibliography"/>
       </w:pPr>
       <w:r>
-        <w:t xml:space="preserve">39. Sterne JAC, Smith GD. Sifting the evidence—what’s wrong with significance tests? BMJ. 2001;322(7280):226–31.</w:t>
-      </w:r>
-      <w:r>
-        <w:t xml:space="preserve"> </w:t>
-      </w:r>
-    </w:p>
-    <w:p>
-      <w:pPr>
-        <w:pStyle w:val="Bibliography"/>
-      </w:pPr>
-      <w:r>
-        <w:t xml:space="preserve">40. Henningsen A, Hamann JD. systemfit : A Package for Estimating Systems of Simultaneous Equations in R. Journal of Statistical Software [Internet]. 2007 Dec;23(4):1–40. Available from:</w:t>
+        <w:t xml:space="preserve">42. Revelle W. psych: Procedures for Psychological, Psychometric, and Personality Research [Internet]. Evanston, Illinois: Northwestern University; 2015. Available:</w:t>
       </w:r>
       <w:r>
         <w:t xml:space="preserve"> </w:t>
       </w:r>
       <w:hyperlink r:id="rId79">
-        <w:r>
-          <w:rPr>
-            <w:rStyle w:val="Hyperlink"/>
-          </w:rPr>
-          <w:t xml:space="preserve">https://www.jstatsoft.org/index.php/jss/article/view/v023i04/v23i04.pdf</w:t>
-        </w:r>
-      </w:hyperlink>
-    </w:p>
-    <w:p>
-      <w:pPr>
-        <w:pStyle w:val="Bibliography"/>
-      </w:pPr>
-      <w:r>
-        <w:t xml:space="preserve">41. Steiger JH. Tests for comparing elements of a correlation matrix. Psychological Bulletin. 1980;87(2):245–51.</w:t>
-      </w:r>
-      <w:r>
-        <w:t xml:space="preserve"> </w:t>
-      </w:r>
-    </w:p>
-    <w:p>
-      <w:pPr>
-        <w:pStyle w:val="Bibliography"/>
-      </w:pPr>
-      <w:r>
-        <w:t xml:space="preserve">42. Revelle W. psych: Procedures for Psychological, Psychometric, and Personality Research [Internet]. Evanston, Illinois: Northwestern University; 2015. Available from:</w:t>
-      </w:r>
-      <w:r>
-        <w:t xml:space="preserve"> </w:t>
-      </w:r>
-      <w:hyperlink r:id="rId80">
         <w:r>
           <w:rPr>
             <w:rStyle w:val="Hyperlink"/>
@@ -10577,17 +10218,14 @@
         <w:pStyle w:val="Bibliography"/>
       </w:pPr>
       <w:r>
-        <w:t xml:space="preserve">43. Shakhbazov K, Powell JE, Hemani G, Henders AK, Martin NG, Visscher PM, et al. Shared genetic control of expression and methylation in peripheral blood. BMC genomics [Internet]. 2016 Jan;17(1):278. Available from:</w:t>
-      </w:r>
-      <w:r>
-        <w:t xml:space="preserve"> </w:t>
-      </w:r>
-      <w:hyperlink r:id="rId81">
+        <w:t xml:space="preserve">43. Shakhbazov K, Powell JE, Hemani G, Henders AK, Martin NG, Visscher PM, et al. Shared genetic control of expression and methylation in peripheral blood. BMC genomics. BioMed Central; 2016;17: 278. doi:</w:t>
+      </w:r>
+      <w:hyperlink r:id="rId80">
         <w:r>
           <w:rPr>
             <w:rStyle w:val="Hyperlink"/>
           </w:rPr>
-          <w:t xml:space="preserve">http://bmcgenomics.biomedcentral.com/articles/10.1186/s12864-016-2498-4</w:t>
+          <w:t xml:space="preserve">10.1186/s12864-016-2498-4</w:t>
         </w:r>
       </w:hyperlink>
     </w:p>
@@ -10596,12 +10234,12 @@
         <w:pStyle w:val="Bibliography"/>
       </w:pPr>
       <w:r>
-        <w:t xml:space="preserve">44. R Core Team. R: A Language and Environment for Statistical Computing [Internet]. Vienna, Austria: R Foundation for Statistical Computing; 2015. Available from:</w:t>
-      </w:r>
-      <w:r>
-        <w:t xml:space="preserve"> </w:t>
-      </w:r>
-      <w:hyperlink r:id="rId82">
+        <w:t xml:space="preserve">44. R Core Team. R: A Language and Environment for Statistical Computing [Internet]. Vienna, Austria: R Foundation for Statistical Computing; 2015. Available:</w:t>
+      </w:r>
+      <w:r>
+        <w:t xml:space="preserve"> </w:t>
+      </w:r>
+      <w:hyperlink r:id="rId81">
         <w:r>
           <w:rPr>
             <w:rStyle w:val="Hyperlink"/>
@@ -10615,17 +10253,30 @@
         <w:pStyle w:val="Bibliography"/>
       </w:pPr>
       <w:r>
-        <w:t xml:space="preserve">45. Bird A. DNA methylation patterns and epigenetic memory. Genes &amp; development [Internet]. 2002 Jan;16(1):6–21. Available from:</w:t>
-      </w:r>
-      <w:r>
-        <w:t xml:space="preserve"> </w:t>
+        <w:t xml:space="preserve">45. Bird A. DNA methylation patterns and epigenetic memory. Genes &amp; development. 2002;16: 6–21. doi:</w:t>
+      </w:r>
+      <w:hyperlink r:id="rId82">
+        <w:r>
+          <w:rPr>
+            <w:rStyle w:val="Hyperlink"/>
+          </w:rPr>
+          <w:t xml:space="preserve">10.1101/gad.947102</w:t>
+        </w:r>
+      </w:hyperlink>
+    </w:p>
+    <w:p>
+      <w:pPr>
+        <w:pStyle w:val="Bibliography"/>
+      </w:pPr>
+      <w:r>
+        <w:t xml:space="preserve">46. Cole DA, Preacher KJ. Manifest Variable Path Analysis: Potentially Serious and Misleading Consequences Due to Uncorrected Measurement Error. Psychological Methods. 2014;19: 300–315. doi:</w:t>
       </w:r>
       <w:hyperlink r:id="rId83">
         <w:r>
           <w:rPr>
             <w:rStyle w:val="Hyperlink"/>
           </w:rPr>
-          <w:t xml:space="preserve">http://genesdev.cshlp.org/content/16/1/6.long</w:t>
+          <w:t xml:space="preserve">10.1037/a0033805</w:t>
         </w:r>
       </w:hyperlink>
     </w:p>
@@ -10634,28 +10285,14 @@
         <w:pStyle w:val="Bibliography"/>
       </w:pPr>
       <w:r>
-        <w:t xml:space="preserve">46. Cole DA, Preacher KJ. Manifest Variable Path Analysis: Potentially Serious and Misleading Consequences Due to Uncorrected Measurement Error. Psychological Methods. 2014;19(2):300–15.</w:t>
-      </w:r>
-      <w:r>
-        <w:t xml:space="preserve"> </w:t>
-      </w:r>
-    </w:p>
-    <w:p>
-      <w:pPr>
-        <w:pStyle w:val="Bibliography"/>
-      </w:pPr>
-      <w:r>
-        <w:t xml:space="preserve">47. Bose M, Wu C, Pankow JS, Demerath EW, Bressler J, Fornage M, et al. Evaluation of microarray-based DNA methylation measurement using technical replicates: the Atherosclerosis Risk In Communities (ARIC) Study. BMC Bioinformatics [Internet]. 2014;15(1):312. Available from:</w:t>
-      </w:r>
-      <w:r>
-        <w:t xml:space="preserve"> </w:t>
+        <w:t xml:space="preserve">47. Bose M, Wu C, Pankow JS, Demerath EW, Bressler J, Fornage M, et al. Evaluation of microarray-based DNA methylation measurement using technical replicates: the Atherosclerosis Risk In Communities (ARIC) Study. BMC Bioinformatics. 2014;15: 312. doi:</w:t>
       </w:r>
       <w:hyperlink r:id="rId84">
         <w:r>
           <w:rPr>
             <w:rStyle w:val="Hyperlink"/>
           </w:rPr>
-          <w:t xml:space="preserve">http://www.biomedcentral.com/1471-2105/15/312</w:t>
+          <w:t xml:space="preserve">10.1186/1471-2105-15-312</w:t>
         </w:r>
       </w:hyperlink>
     </w:p>
@@ -10664,17 +10301,14 @@
         <w:pStyle w:val="Bibliography"/>
       </w:pPr>
       <w:r>
-        <w:t xml:space="preserve">48. Bryant PA, Smyth GK, Robins-Browne R, Curtis N, Novak J, Sladek R, et al. Technical Variability Is Greater than Biological Variability in a Microarray Experiment but Both Are Outweighed by Changes Induced by Stimulation. Khodursky AB, editor. PLoS ONE [Internet]. 2011 May;6(5):e19556. Available from:</w:t>
-      </w:r>
-      <w:r>
-        <w:t xml:space="preserve"> </w:t>
+        <w:t xml:space="preserve">48. Bryant PA, Smyth GK, Robins-Browne R, Curtis N, Novak J, Sladek R, et al. Technical Variability Is Greater than Biological Variability in a Microarray Experiment but Both Are Outweighed by Changes Induced by Stimulation. Khodursky AB, editor. PLoS ONE. Public Library of Science; 2011;6: e19556. doi:</w:t>
       </w:r>
       <w:hyperlink r:id="rId85">
         <w:r>
           <w:rPr>
             <w:rStyle w:val="Hyperlink"/>
           </w:rPr>
-          <w:t xml:space="preserve">http://dx.plos.org/10.1371/journal.pone.0019556</w:t>
+          <w:t xml:space="preserve">10.1371/journal.pone.0019556</w:t>
         </w:r>
       </w:hyperlink>
     </w:p>
@@ -10683,17 +10317,14 @@
         <w:pStyle w:val="Bibliography"/>
       </w:pPr>
       <w:r>
-        <w:t xml:space="preserve">49. Zhu Z, Zhang F, Hu H, Bakshi A, Robinson MR, Powell JE, et al. Integration of summary data from GWAS and eQTL studies predicts complex trait gene targets. Nature Genetics [Internet]. 2016 Mar;48(5):481–7. Available from:</w:t>
-      </w:r>
-      <w:r>
-        <w:t xml:space="preserve"> </w:t>
+        <w:t xml:space="preserve">49. Zhu Z, Zhang F, Hu H, Bakshi A, Robinson MR, Powell JE, et al. Integration of summary data from GWAS and eQTL studies predicts complex trait gene targets. Nature Genetics. Nature Research; 2016;48: 481–487. doi:</w:t>
       </w:r>
       <w:hyperlink r:id="rId86">
         <w:r>
           <w:rPr>
             <w:rStyle w:val="Hyperlink"/>
           </w:rPr>
-          <w:t xml:space="preserve">http://www.nature.com/doifinder/10.1038/ng.3538</w:t>
+          <w:t xml:space="preserve">10.1038/ng.3538</w:t>
         </w:r>
       </w:hyperlink>
     </w:p>
@@ -10702,17 +10333,14 @@
         <w:pStyle w:val="Bibliography"/>
       </w:pPr>
       <w:r>
-        <w:t xml:space="preserve">50. Mancuso N, Shi H, Goddard P, Kichaev G, Gusev A, Pasaniuc B. Integrating Gene Expression with Summary Association Statistics to Identify Genes Associated with 30 Complex Traits. The American Journal of Human Genetics [Internet]. 2017 Mar;100(3):473–87. Available from:</w:t>
-      </w:r>
-      <w:r>
-        <w:t xml:space="preserve"> </w:t>
+        <w:t xml:space="preserve">50. Mancuso N, Shi H, Goddard P, Kichaev G, Gusev A, Pasaniuc B. Integrating Gene Expression with Summary Association Statistics to Identify Genes Associated with 30 Complex Traits. The American Journal of Human Genetics. 2017;100: 473–487. doi:</w:t>
       </w:r>
       <w:hyperlink r:id="rId87">
         <w:r>
           <w:rPr>
             <w:rStyle w:val="Hyperlink"/>
           </w:rPr>
-          <w:t xml:space="preserve">http://linkinghub.elsevier.com/retrieve/pii/S0002929717300320</w:t>
+          <w:t xml:space="preserve">10.1016/j.ajhg.2017.01.031</w:t>
         </w:r>
       </w:hyperlink>
     </w:p>
@@ -10721,28 +10349,14 @@
         <w:pStyle w:val="Bibliography"/>
       </w:pPr>
       <w:r>
-        <w:t xml:space="preserve">51. Lee SH, Wray NR. Novel genetic analysis for case-control genome-wide association studies: quantification of power and genomic prediction accuracy. PLoS One. 2013;8(8):e71494.</w:t>
-      </w:r>
-      <w:r>
-        <w:t xml:space="preserve"> </w:t>
-      </w:r>
-    </w:p>
-    <w:p>
-      <w:pPr>
-        <w:pStyle w:val="Bibliography"/>
-      </w:pPr>
-      <w:r>
-        <w:t xml:space="preserve">52. Do R, Willer CJ, Schmidt EM, Sengupta S, Gao C, Peloso GM, et al. Common variants associated with plasma triglycerides and risk for coronary artery disease. Nature Genetics [Internet]. 2013 Oct;45(11):1345–52. Available from:</w:t>
-      </w:r>
-      <w:r>
-        <w:t xml:space="preserve"> </w:t>
+        <w:t xml:space="preserve">51. Lee SH, Wray NR. Novel genetic analysis for case-control genome-wide association studies: quantification of power and genomic prediction accuracy. PLoS One. 2013;8: e71494. doi:</w:t>
       </w:r>
       <w:hyperlink r:id="rId88">
         <w:r>
           <w:rPr>
             <w:rStyle w:val="Hyperlink"/>
           </w:rPr>
-          <w:t xml:space="preserve">http://www.nature.com/doifinder/10.1038/ng.2795</w:t>
+          <w:t xml:space="preserve">10.1371/journal.pone.0071494 [doi]\rPONE-D-13-18776 [pii]</w:t>
         </w:r>
       </w:hyperlink>
     </w:p>
@@ -10751,17 +10365,14 @@
         <w:pStyle w:val="Bibliography"/>
       </w:pPr>
       <w:r>
-        <w:t xml:space="preserve">53. Burgess S, Freitag DF, Khan H, Gorman DN, Thompson SG. Using multivariable Mendelian randomization to disentangle the causal effects of lipid fractions. PloS one [Internet]. 2014 Jan;9(10):e108891. Available from:</w:t>
-      </w:r>
-      <w:r>
-        <w:t xml:space="preserve"> </w:t>
+        <w:t xml:space="preserve">52. Do R, Willer CJ, Schmidt EM, Sengupta S, Gao C, Peloso GM, et al. Common variants associated with plasma triglycerides and risk for coronary artery disease. Nature Genetics. Nature Research; 2013;45: 1345–1352. doi:</w:t>
       </w:r>
       <w:hyperlink r:id="rId89">
         <w:r>
           <w:rPr>
             <w:rStyle w:val="Hyperlink"/>
           </w:rPr>
-          <w:t xml:space="preserve">http://journals.plos.org/plosone/article?id=10.1371/journal.pone.0108891</w:t>
+          <w:t xml:space="preserve">10.1038/ng.2795</w:t>
         </w:r>
       </w:hyperlink>
     </w:p>
@@ -10770,17 +10381,14 @@
         <w:pStyle w:val="Bibliography"/>
       </w:pPr>
       <w:r>
-        <w:t xml:space="preserve">54. Relton CL, Davey Smith G. Two-step epigenetic Mendelian randomization: a strategy for establishing the causal role of epigenetic processes in pathways to disease. International journal of epidemiology [Internet]. 2012 Feb;41(1):161–76. Available from:</w:t>
-      </w:r>
-      <w:r>
-        <w:t xml:space="preserve"> </w:t>
+        <w:t xml:space="preserve">53. Burgess S, Freitag DF, Khan H, Gorman DN, Thompson SG. Using multivariable Mendelian randomization to disentangle the causal effects of lipid fractions. PloS one. Public Library of Science; 2014;9: e108891. doi:</w:t>
       </w:r>
       <w:hyperlink r:id="rId90">
         <w:r>
           <w:rPr>
             <w:rStyle w:val="Hyperlink"/>
           </w:rPr>
-          <w:t xml:space="preserve">http://www.pubmedcentral.nih.gov/articlerender.fcgi?artid=3304531{\&amp;}tool=pmcentrez{\&amp;}rendertype=abstract</w:t>
+          <w:t xml:space="preserve">10.1371/journal.pone.0108891</w:t>
         </w:r>
       </w:hyperlink>
     </w:p>
@@ -10789,17 +10397,14 @@
         <w:pStyle w:val="Bibliography"/>
       </w:pPr>
       <w:r>
-        <w:t xml:space="preserve">55. Varbo A, Benn M, Smith GD, Timpson NJ, Tybjaerg-Hansen A, Nordestgaard BG. Remnant cholesterol, low-density lipoprotein cholesterol, and blood pressure as mediators from obesity to ischemic heart disease. Circulation research [Internet]. 2015 Feb;116(4):665–73. Available from:</w:t>
-      </w:r>
-      <w:r>
-        <w:t xml:space="preserve"> </w:t>
+        <w:t xml:space="preserve">54. Relton CL, Davey Smith G. Two-step epigenetic Mendelian randomization: a strategy for establishing the causal role of epigenetic processes in pathways to disease. International journal of epidemiology. 2012;41: 161–76. doi:</w:t>
       </w:r>
       <w:hyperlink r:id="rId91">
         <w:r>
           <w:rPr>
             <w:rStyle w:val="Hyperlink"/>
           </w:rPr>
-          <w:t xml:space="preserve">http://www.ncbi.nlm.nih.gov/pubmed/25411050</w:t>
+          <w:t xml:space="preserve">10.1093/ije/dyr233</w:t>
         </w:r>
       </w:hyperlink>
     </w:p>
@@ -10808,17 +10413,14 @@
         <w:pStyle w:val="Bibliography"/>
       </w:pPr>
       <w:r>
-        <w:t xml:space="preserve">56. Burgess S, Daniel RM, Butterworth AS, Thompson SG. Network Mendelian randomization: using genetic variants as instrumental variables to investigate mediation in causal pathways. International journal of epidemiology [Internet]. 2015 Apr;44(2):484–95. Available from:</w:t>
-      </w:r>
-      <w:r>
-        <w:t xml:space="preserve"> </w:t>
+        <w:t xml:space="preserve">55. Varbo A, Benn M, Smith GD, Timpson NJ, Tybjaerg-Hansen A, Nordestgaard BG. Remnant cholesterol, low-density lipoprotein cholesterol, and blood pressure as mediators from obesity to ischemic heart disease. Circulation research. 2015;116: 665–73. doi:</w:t>
       </w:r>
       <w:hyperlink r:id="rId92">
         <w:r>
           <w:rPr>
             <w:rStyle w:val="Hyperlink"/>
           </w:rPr>
-          <w:t xml:space="preserve">http://www.pubmedcentral.nih.gov/articlerender.fcgi?artid=4469795{\&amp;}tool=pmcentrez{\&amp;}rendertype=abstract</w:t>
+          <w:t xml:space="preserve">10.1161/CIRCRESAHA.116.304846</w:t>
         </w:r>
       </w:hyperlink>
     </w:p>
@@ -10827,17 +10429,30 @@
         <w:pStyle w:val="Bibliography"/>
       </w:pPr>
       <w:r>
-        <w:t xml:space="preserve">57. Richmond RC, Hemani G, Tilling K, Davey Smith G, Relton CL. Challenges and novel approaches for investigating molecular mediation. Human molecular genetics [Internet]. 2016 Oct;25(R2):R149–56. Available from:</w:t>
-      </w:r>
-      <w:r>
-        <w:t xml:space="preserve"> </w:t>
+        <w:t xml:space="preserve">56. Burgess S, Daniel RM, Butterworth AS, Thompson SG. Network Mendelian randomization: using genetic variants as instrumental variables to investigate mediation in causal pathways. International journal of epidemiology. 2015;44: 484–95. doi:</w:t>
       </w:r>
       <w:hyperlink r:id="rId93">
         <w:r>
           <w:rPr>
             <w:rStyle w:val="Hyperlink"/>
           </w:rPr>
-          <w:t xml:space="preserve">http://www.ncbi.nlm.nih.gov/pubmed/27439390 http://www.pubmedcentral.nih.gov/articlerender.fcgi?artid=PMC5036871</w:t>
+          <w:t xml:space="preserve">10.1093/ije/dyu176</w:t>
+        </w:r>
+      </w:hyperlink>
+    </w:p>
+    <w:p>
+      <w:pPr>
+        <w:pStyle w:val="Bibliography"/>
+      </w:pPr>
+      <w:r>
+        <w:t xml:space="preserve">57. Richmond RC, Hemani G, Tilling K, Davey Smith G, Relton CL. Challenges and novel approaches for investigating molecular mediation. Human molecular genetics. Oxford University Press; 2016;25: R149–R156. doi:</w:t>
+      </w:r>
+      <w:hyperlink r:id="rId94">
+        <w:r>
+          <w:rPr>
+            <w:rStyle w:val="Hyperlink"/>
+          </w:rPr>
+          <w:t xml:space="preserve">10.1093/hmg/ddw197</w:t>
         </w:r>
       </w:hyperlink>
     </w:p>
@@ -10949,7 +10564,7 @@
     </w:lvl>
   </w:abstractNum>
   <w:abstractNum w:abstractNumId="990">
-    <w:nsid w:val="91b21306"/>
+    <w:nsid w:val="101f9ce1"/>
     <w:multiLevelType w:val="multilevel"/>
     <w:lvl w:ilvl="0">
       <w:numFmt w:val="bullet"/>
@@ -11030,7 +10645,7 @@
     </w:lvl>
   </w:abstractNum>
   <w:abstractNum w:abstractNumId="99411">
-    <w:nsid w:val="319e05b9"/>
+    <w:nsid w:val="6d5bd3aa"/>
     <w:multiLevelType w:val="multilevel"/>
     <w:lvl w:ilvl="0">
       <w:start w:val="1"/>
@@ -11118,7 +10733,7 @@
     </w:lvl>
   </w:abstractNum>
   <w:abstractNum w:abstractNumId="991">
-    <w:nsid w:val="5d4686d4"/>
+    <w:nsid w:val="1ee4d4db"/>
     <w:multiLevelType w:val="multilevel"/>
     <w:lvl w:ilvl="0">
       <w:numFmt w:val="bullet"/>

</xml_diff>